<commit_message>
prepping for lecture 9
</commit_message>
<xml_diff>
--- a/materials/lecture_9.docx
+++ b/materials/lecture_9.docx
@@ -65,7 +65,7 @@
         <w:t xml:space="preserve"> </w:t>
       </w:r>
       <w:r>
-        <w:t xml:space="preserve">2024-09-26</w:t>
+        <w:t xml:space="preserve">2024-10-01</w:t>
       </w:r>
     </w:p>
     <w:bookmarkStart w:id="20" w:name="review"/>
@@ -82,7 +82,7 @@
         <w:pStyle w:val="FirstParagraph"/>
       </w:pPr>
       <w:r>
-        <w:t xml:space="preserve">I asked you all to read Ruxton &amp; Beauchamp (2008), and I’m not going to discuss it today in class. My goal was mostly to provide you all with some background context and considerations related to post-hoc tests before this lecture.</w:t>
+        <w:t xml:space="preserve">I asked you all to read Ruxton &amp; Beauchamp (2008). My goal was mostly to provide you all with some background context and considerations related to post-hoc tests before this lecture. We’ll mention some key points from this paper in class today.</w:t>
       </w:r>
     </w:p>
     <w:p>
@@ -160,7 +160,7 @@
         <w:pStyle w:val="FirstParagraph"/>
       </w:pPr>
       <w:r>
-        <w:t xml:space="preserve">If you only had two groups, you would just use a t-test – although we have learned that these are really the same thing and both just use a linear model.</w:t>
+        <w:t xml:space="preserve">If you only had two groups, you would just use a t-test – although we have learned that both t-tests and ANOVA are really the same analysis using a linear model.</w:t>
       </w:r>
     </w:p>
     <w:p>
@@ -223,7 +223,7 @@
           <w:bCs/>
           <w:b/>
         </w:rPr>
-        <w:t xml:space="preserve">p &gt; 0.05 –&gt; none of the category groups are statistically significantly different</w:t>
+        <w:t xml:space="preserve">p &gt; 0.05 – none of the category groups are statistically significantly different</w:t>
       </w:r>
     </w:p>
     <w:p>
@@ -259,7 +259,19 @@
         <w:pStyle w:val="Compact"/>
       </w:pPr>
       <w:r>
-        <w:t xml:space="preserve">But this path was often followed to avoid doing unnecessary tests and to</w:t>
+        <w:t xml:space="preserve">But this path was often followed to</w:t>
+      </w:r>
+      <w:r>
+        <w:t xml:space="preserve"> </w:t>
+      </w:r>
+      <w:r>
+        <w:t xml:space="preserve">avoid doing unnecessary tests</w:t>
+      </w:r>
+      <w:r>
+        <w:t xml:space="preserve"> </w:t>
+      </w:r>
+      <w:r>
+        <w:t xml:space="preserve">and to</w:t>
       </w:r>
       <w:r>
         <w:t xml:space="preserve"> </w:t>
@@ -288,7 +300,7 @@
           <w:bCs/>
           <w:b/>
         </w:rPr>
-        <w:t xml:space="preserve">p &lt; 0.05 –&gt; at least two groups are statistically significantly different</w:t>
+        <w:t xml:space="preserve">p &lt; 0.05 – at least two groups are statistically significantly different</w:t>
       </w:r>
     </w:p>
     <w:p>
@@ -300,7 +312,20 @@
         <w:pStyle w:val="Compact"/>
       </w:pPr>
       <w:r>
-        <w:t xml:space="preserve">In this case, you would then try to figure out which groups were the different ones using post-hoc tests.</w:t>
+        <w:t xml:space="preserve">In this case, you would then try to figure out which groups were the different ones using</w:t>
+      </w:r>
+      <w:r>
+        <w:t xml:space="preserve"> </w:t>
+      </w:r>
+      <w:r>
+        <w:rPr>
+          <w:bCs/>
+          <w:b/>
+        </w:rPr>
+        <w:t xml:space="preserve">post-hoc tests</w:t>
+      </w:r>
+      <w:r>
+        <w:t xml:space="preserve">.</w:t>
       </w:r>
     </w:p>
     <w:bookmarkEnd w:id="20"/>
@@ -427,7 +452,19 @@
         <w:pStyle w:val="Compact"/>
       </w:pPr>
       <w:r>
-        <w:t xml:space="preserve">Because I don’t much care for p-values, I don’t really like post-hoc tests. But, I feel like it’s important to discuss them in this class, given their large history in the field of statistics and that you likely have or will encounter them.</w:t>
+        <w:t xml:space="preserve">Because I don’t much care for p-values, I don’t really like post-hoc tests.</w:t>
+      </w:r>
+    </w:p>
+    <w:p>
+      <w:pPr>
+        <w:numPr>
+          <w:ilvl w:val="0"/>
+          <w:numId w:val="1005"/>
+        </w:numPr>
+        <w:pStyle w:val="Compact"/>
+      </w:pPr>
+      <w:r>
+        <w:t xml:space="preserve">But, I feel like it’s important to introduce them in this class, given their large history in the field of statistics, and that you likely have or will encounter them.</w:t>
       </w:r>
     </w:p>
     <w:p>
@@ -487,13 +524,75 @@
           <w:bCs/>
           <w:b/>
         </w:rPr>
-        <w:t xml:space="preserve">balance between the Type I error rate and Power”</w:t>
-      </w:r>
-      <w:r>
-        <w:t xml:space="preserve"> </w:t>
-      </w:r>
-      <w:r>
-        <w:t xml:space="preserve">– our ability to detect a significant difference when one exists.</w:t>
+        <w:t xml:space="preserve">balance between the Type I error rate and Power</w:t>
+      </w:r>
+      <w:r>
+        <w:t xml:space="preserve">.</w:t>
+      </w:r>
+    </w:p>
+    <w:p>
+      <w:pPr>
+        <w:numPr>
+          <w:ilvl w:val="0"/>
+          <w:numId w:val="1006"/>
+        </w:numPr>
+        <w:pStyle w:val="Compact"/>
+      </w:pPr>
+      <w:r>
+        <w:t xml:space="preserve">Type I error is when we incorrectly reject the null hypothesis.</w:t>
+      </w:r>
+    </w:p>
+    <w:p>
+      <w:pPr>
+        <w:numPr>
+          <w:ilvl w:val="0"/>
+          <w:numId w:val="1006"/>
+        </w:numPr>
+        <w:pStyle w:val="Compact"/>
+      </w:pPr>
+      <w:r>
+        <w:t xml:space="preserve">Power is our ability to reject the null when a significant difference does truly exists.</w:t>
+      </w:r>
+    </w:p>
+    <w:p>
+      <w:pPr>
+        <w:pStyle w:val="FirstParagraph"/>
+      </w:pPr>
+      <w:r>
+        <w:t xml:space="preserve">Type I error rate and Power are inversely related. For example, let’s say we use a p-value of 0.01 as a cutoff. This decreases the chance that we will commit Type I error from 0.05 to 0.01, and we will be very unlikely to commit Type I error. But, we lose Power to detect significant differences when they likely exist! This balance represents a tradeoff between</w:t>
+      </w:r>
+      <w:r>
+        <w:t xml:space="preserve"> </w:t>
+      </w:r>
+      <w:r>
+        <w:t xml:space="preserve">“</w:t>
+      </w:r>
+      <w:r>
+        <w:t xml:space="preserve">getting things wrong</w:t>
+      </w:r>
+      <w:r>
+        <w:t xml:space="preserve">”</w:t>
+      </w:r>
+      <w:r>
+        <w:t xml:space="preserve"> </w:t>
+      </w:r>
+      <w:r>
+        <w:t xml:space="preserve">and</w:t>
+      </w:r>
+      <w:r>
+        <w:t xml:space="preserve"> </w:t>
+      </w:r>
+      <w:r>
+        <w:t xml:space="preserve">“</w:t>
+      </w:r>
+      <w:r>
+        <w:t xml:space="preserve">learning about differences</w:t>
+      </w:r>
+      <w:r>
+        <w:t xml:space="preserve">”</w:t>
+      </w:r>
+      <w:r>
+        <w:t xml:space="preserve">.</w:t>
       </w:r>
     </w:p>
     <w:p>
@@ -501,40 +600,7 @@
         <w:pStyle w:val="BodyText"/>
       </w:pPr>
       <w:r>
-        <w:t xml:space="preserve">Ultimately, it should make sense that power and Type I error rate are inversely related. For example, let’s say we use a p-value of 0.01 as a cutoff. This decreases the chance that we will commit Type I error from 0.05 to 0.01, and we will be very unlikely to commit Type I error. But, we lose Power to detect significant differences when they likely exist! This balance represents a tradeoff between</w:t>
-      </w:r>
-      <w:r>
-        <w:t xml:space="preserve"> </w:t>
-      </w:r>
-      <w:r>
-        <w:t xml:space="preserve">“</w:t>
-      </w:r>
-      <w:r>
-        <w:t xml:space="preserve">getting things wrong</w:t>
-      </w:r>
-      <w:r>
-        <w:t xml:space="preserve">”</w:t>
-      </w:r>
-      <w:r>
-        <w:t xml:space="preserve"> </w:t>
-      </w:r>
-      <w:r>
-        <w:t xml:space="preserve">and</w:t>
-      </w:r>
-      <w:r>
-        <w:t xml:space="preserve"> </w:t>
-      </w:r>
-      <w:r>
-        <w:t xml:space="preserve">“</w:t>
-      </w:r>
-      <w:r>
-        <w:t xml:space="preserve">learning about differences</w:t>
-      </w:r>
-      <w:r>
-        <w:t xml:space="preserve">”</w:t>
-      </w:r>
-      <w:r>
-        <w:t xml:space="preserve">.</w:t>
+        <w:t xml:space="preserve">In an idea world where we do a post-hoc test, we would have a Type I error rate of 0.05 and also have some theoretically-determined maximum power. Statisticians at universities trying to be important, and get tenure, try to develop their own post-hoc test to do this…</w:t>
       </w:r>
     </w:p>
     <w:p>
@@ -542,13 +608,11 @@
         <w:pStyle w:val="BodyText"/>
       </w:pPr>
       <w:r>
-        <w:t xml:space="preserve">In an idea world when we do a post-hoc test, we would have a Type I error rate of 0.05 and also have some theoretically-determined maximum power. Statisticians at universities trying to get tenure try to develop their own post-hoc test to do this…</w:t>
-      </w:r>
-    </w:p>
-    <w:p>
-      <w:pPr>
-        <w:pStyle w:val="BodyText"/>
-      </w:pPr>
+        <w:t xml:space="preserve">A commonly used post-hoc test is</w:t>
+      </w:r>
+      <w:r>
+        <w:t xml:space="preserve"> </w:t>
+      </w:r>
       <w:r>
         <w:rPr>
           <w:bCs/>
@@ -636,7 +700,7 @@
         <w:pStyle w:val="BodyText"/>
       </w:pPr>
       <w:r>
-        <w:t xml:space="preserve">The main point I want to make here: don’t get too hung up on post-hoc tests. Instead, let’s focus on the estimates of effects, the confidence intervals, and is that statistically significant.</w:t>
+        <w:t xml:space="preserve">The main point I want to make here: don’t get too hung up on post-hoc tests. Instead, let’s focus on the estimates of effects, the confidence intervals, and whether or not those are statistically significant.</w:t>
       </w:r>
     </w:p>
     <w:bookmarkEnd w:id="21"/>
@@ -701,7 +765,39 @@
     </w:p>
     <w:p>
       <w:pPr>
-        <w:pStyle w:val="BodyText"/>
+        <w:numPr>
+          <w:ilvl w:val="0"/>
+          <w:numId w:val="1007"/>
+        </w:numPr>
+        <w:pStyle w:val="Compact"/>
+      </w:pPr>
+      <w:r>
+        <w:rPr>
+          <w:bCs/>
+          <w:b/>
+        </w:rPr>
+        <w:t xml:space="preserve">Y-variable – mass</w:t>
+      </w:r>
+    </w:p>
+    <w:p>
+      <w:pPr>
+        <w:numPr>
+          <w:ilvl w:val="0"/>
+          <w:numId w:val="1007"/>
+        </w:numPr>
+        <w:pStyle w:val="Compact"/>
+      </w:pPr>
+      <w:r>
+        <w:rPr>
+          <w:bCs/>
+          <w:b/>
+        </w:rPr>
+        <w:t xml:space="preserve">X-variable – season (4 groups)</w:t>
+      </w:r>
+    </w:p>
+    <w:p>
+      <w:pPr>
+        <w:pStyle w:val="FirstParagraph"/>
       </w:pPr>
       <w:r>
         <w:drawing>
@@ -838,11 +934,39 @@
         <w:pStyle w:val="FirstParagraph"/>
       </w:pPr>
       <w:r>
-        <w:rPr>
-          <w:bCs/>
-          <w:b/>
-        </w:rPr>
-        <w:t xml:space="preserve">Y-variable – mass</w:t>
+        <w:t xml:space="preserve">The data have the mass of animals measured in four different season: spring, summer, fall, and winter. We have a categorical X-variable</w:t>
+      </w:r>
+      <w:r>
+        <w:t xml:space="preserve"> </w:t>
+      </w:r>
+      <w:r>
+        <w:t xml:space="preserve">“</w:t>
+      </w:r>
+      <w:r>
+        <w:t xml:space="preserve">Season</w:t>
+      </w:r>
+      <w:r>
+        <w:t xml:space="preserve">”</w:t>
+      </w:r>
+      <w:r>
+        <w:t xml:space="preserve">, and also dummy-coded variables for each of the individual seasons.</w:t>
+      </w:r>
+    </w:p>
+    <w:bookmarkStart w:id="26" w:name="the-number-of-comparisons"/>
+    <w:p>
+      <w:pPr>
+        <w:pStyle w:val="Heading3"/>
+      </w:pPr>
+      <w:r>
+        <w:t xml:space="preserve">The number of comparisons</w:t>
+      </w:r>
+    </w:p>
+    <w:p>
+      <w:pPr>
+        <w:pStyle w:val="FirstParagraph"/>
+      </w:pPr>
+      <w:r>
+        <w:t xml:space="preserve">Our goal is to estimate if mass of the animal is different between the seasons. How many comparisons might we need to make?</w:t>
       </w:r>
     </w:p>
     <w:p>
@@ -850,11 +974,7 @@
         <w:pStyle w:val="BodyText"/>
       </w:pPr>
       <w:r>
-        <w:rPr>
-          <w:bCs/>
-          <w:b/>
-        </w:rPr>
-        <w:t xml:space="preserve">X-variable – season (4 groups)</w:t>
+        <w:t xml:space="preserve">Here’s a trick to do it!</w:t>
       </w:r>
     </w:p>
     <w:p>
@@ -862,70 +982,22 @@
         <w:pStyle w:val="BodyText"/>
       </w:pPr>
       <w:r>
-        <w:t xml:space="preserve">The data have the mass of animals measured in four different season: spring, summer, fall, and winter. We have a categorical X-variable</w:t>
-      </w:r>
-      <w:r>
-        <w:t xml:space="preserve"> </w:t>
-      </w:r>
-      <w:r>
-        <w:t xml:space="preserve">“</w:t>
-      </w:r>
-      <w:r>
-        <w:t xml:space="preserve">Season</w:t>
-      </w:r>
-      <w:r>
-        <w:t xml:space="preserve">”</w:t>
-      </w:r>
-      <w:r>
-        <w:t xml:space="preserve">, and also dummy-coded variables for each of the individual seasons.</w:t>
-      </w:r>
-    </w:p>
-    <w:bookmarkStart w:id="26" w:name="the-number-of-comparisons"/>
-    <w:p>
-      <w:pPr>
-        <w:pStyle w:val="Heading3"/>
-      </w:pPr>
-      <w:r>
-        <w:t xml:space="preserve">The number of comparisons</w:t>
-      </w:r>
-    </w:p>
-    <w:p>
-      <w:pPr>
-        <w:pStyle w:val="FirstParagraph"/>
-      </w:pPr>
-      <w:r>
-        <w:t xml:space="preserve">Our goal is to estimate if mass of the animal is different between the seasons. How many comparisons might we need to make?</w:t>
-      </w:r>
-    </w:p>
-    <w:p>
-      <w:pPr>
-        <w:pStyle w:val="BodyText"/>
-      </w:pPr>
-      <w:r>
-        <w:t xml:space="preserve">Here’s a trick to do it!</w:t>
-      </w:r>
-    </w:p>
-    <w:p>
-      <w:pPr>
-        <w:pStyle w:val="BodyText"/>
-      </w:pPr>
-      <w:r>
         <w:t xml:space="preserve">Fall</w:t>
       </w:r>
       <w:r>
-        <w:t xml:space="preserve"> </w:t>
+        <w:br/>
       </w:r>
       <w:r>
         <w:t xml:space="preserve">Spring</w:t>
       </w:r>
       <w:r>
-        <w:t xml:space="preserve"> </w:t>
+        <w:br/>
       </w:r>
       <w:r>
         <w:t xml:space="preserve">Summer</w:t>
       </w:r>
       <w:r>
-        <w:t xml:space="preserve"> </w:t>
+        <w:br/>
       </w:r>
       <w:r>
         <w:t xml:space="preserve">Winter</w:t>
@@ -935,7 +1007,7 @@
       <w:pPr>
         <w:numPr>
           <w:ilvl w:val="0"/>
-          <w:numId w:val="1006"/>
+          <w:numId w:val="1008"/>
         </w:numPr>
         <w:pStyle w:val="Compact"/>
       </w:pPr>
@@ -947,7 +1019,7 @@
       <w:pPr>
         <w:numPr>
           <w:ilvl w:val="0"/>
-          <w:numId w:val="1006"/>
+          <w:numId w:val="1008"/>
         </w:numPr>
         <w:pStyle w:val="Compact"/>
       </w:pPr>
@@ -959,7 +1031,7 @@
       <w:pPr>
         <w:numPr>
           <w:ilvl w:val="0"/>
-          <w:numId w:val="1006"/>
+          <w:numId w:val="1008"/>
         </w:numPr>
         <w:pStyle w:val="Compact"/>
       </w:pPr>
@@ -971,7 +1043,7 @@
       <w:pPr>
         <w:numPr>
           <w:ilvl w:val="0"/>
-          <w:numId w:val="1006"/>
+          <w:numId w:val="1008"/>
         </w:numPr>
         <w:pStyle w:val="Compact"/>
       </w:pPr>
@@ -983,7 +1055,7 @@
       <w:pPr>
         <w:numPr>
           <w:ilvl w:val="0"/>
-          <w:numId w:val="1006"/>
+          <w:numId w:val="1008"/>
         </w:numPr>
         <w:pStyle w:val="Compact"/>
       </w:pPr>
@@ -1231,93 +1303,7 @@
       <w:pPr>
         <w:numPr>
           <w:ilvl w:val="0"/>
-          <w:numId w:val="1007"/>
-        </w:numPr>
-        <w:pStyle w:val="Compact"/>
-      </w:pPr>
-      <w:r>
-        <w:t xml:space="preserve">_0 – average mass in the fall</w:t>
-      </w:r>
-    </w:p>
-    <w:p>
-      <w:pPr>
-        <w:numPr>
-          <w:ilvl w:val="0"/>
-          <w:numId w:val="1007"/>
-        </w:numPr>
-        <w:pStyle w:val="Compact"/>
-      </w:pPr>
-      <w:r>
-        <w:t xml:space="preserve">_1 – difference in mass between spring and fall</w:t>
-      </w:r>
-    </w:p>
-    <w:p>
-      <w:pPr>
-        <w:numPr>
-          <w:ilvl w:val="0"/>
-          <w:numId w:val="1007"/>
-        </w:numPr>
-        <w:pStyle w:val="Compact"/>
-      </w:pPr>
-      <w:r>
-        <w:t xml:space="preserve">_2 – difference in mass between summer and fall</w:t>
-      </w:r>
-    </w:p>
-    <w:p>
-      <w:pPr>
-        <w:numPr>
-          <w:ilvl w:val="0"/>
-          <w:numId w:val="1007"/>
-        </w:numPr>
-        <w:pStyle w:val="Compact"/>
-      </w:pPr>
-      <w:r>
-        <w:t xml:space="preserve">_3 – difference in mass between winter and fall</w:t>
-      </w:r>
-    </w:p>
-    <w:p>
-      <w:pPr>
-        <w:numPr>
-          <w:ilvl w:val="0"/>
-          <w:numId w:val="1007"/>
-        </w:numPr>
-        <w:pStyle w:val="Compact"/>
-      </w:pPr>
-      <w:r>
-        <w:t xml:space="preserve">If we want to know other differences, we have to change the references and re-run.</w:t>
-      </w:r>
-    </w:p>
-    <w:p>
-      <w:pPr>
-        <w:pStyle w:val="FirstParagraph"/>
-      </w:pPr>
-      <w:r>
-        <w:t xml:space="preserve">What are the</w:t>
-      </w:r>
-      <w:r>
-        <w:t xml:space="preserve"> </w:t>
-      </w:r>
-      <w:r>
-        <w:t xml:space="preserve">‘</w:t>
-      </w:r>
-      <w:r>
-        <w:t xml:space="preserve">true</w:t>
-      </w:r>
-      <w:r>
-        <w:t xml:space="preserve">’</w:t>
-      </w:r>
-      <w:r>
-        <w:t xml:space="preserve"> </w:t>
-      </w:r>
-      <w:r>
-        <w:t xml:space="preserve">values?</w:t>
-      </w:r>
-    </w:p>
-    <w:p>
-      <w:pPr>
-        <w:numPr>
-          <w:ilvl w:val="0"/>
-          <w:numId w:val="1008"/>
+          <w:numId w:val="1009"/>
         </w:numPr>
         <w:pStyle w:val="Compact"/>
       </w:pPr>
@@ -1336,25 +1322,17 @@
         </m:sSub>
       </m:oMath>
       <w:r>
-        <w:rPr>
-          <w:bCs/>
-          <w:b/>
-        </w:rPr>
-        <w:t xml:space="preserve"> </w:t>
-      </w:r>
-      <w:r>
-        <w:rPr>
-          <w:bCs/>
-          <w:b/>
-        </w:rPr>
-        <w:t xml:space="preserve">= 4.6</w:t>
+        <w:t xml:space="preserve"> </w:t>
+      </w:r>
+      <w:r>
+        <w:t xml:space="preserve">– average mass in the fall</w:t>
       </w:r>
     </w:p>
     <w:p>
       <w:pPr>
         <w:numPr>
           <w:ilvl w:val="0"/>
-          <w:numId w:val="1008"/>
+          <w:numId w:val="1009"/>
         </w:numPr>
         <w:pStyle w:val="Compact"/>
       </w:pPr>
@@ -1373,26 +1351,20 @@
         </m:sSub>
       </m:oMath>
       <w:r>
-        <w:rPr>
-          <w:bCs/>
-          <w:b/>
-        </w:rPr>
-        <w:t xml:space="preserve"> </w:t>
-      </w:r>
-      <w:r>
-        <w:rPr>
-          <w:bCs/>
-          <w:b/>
-        </w:rPr>
-        <w:t xml:space="preserve">=</w:t>
-      </w:r>
-      <w:r>
-        <w:rPr>
-          <w:bCs/>
-          <w:b/>
-        </w:rPr>
-        <w:t xml:space="preserve"> </w:t>
-      </w:r>
+        <w:t xml:space="preserve"> </w:t>
+      </w:r>
+      <w:r>
+        <w:t xml:space="preserve">– difference in mass between spring and fall</w:t>
+      </w:r>
+    </w:p>
+    <w:p>
+      <w:pPr>
+        <w:numPr>
+          <w:ilvl w:val="0"/>
+          <w:numId w:val="1009"/>
+        </w:numPr>
+        <w:pStyle w:val="Compact"/>
+      </w:pPr>
       <m:oMath>
         <m:sSub>
           <m:e>
@@ -1408,25 +1380,17 @@
         </m:sSub>
       </m:oMath>
       <w:r>
-        <w:rPr>
-          <w:bCs/>
-          <w:b/>
-        </w:rPr>
-        <w:t xml:space="preserve"> </w:t>
-      </w:r>
-      <w:r>
-        <w:rPr>
-          <w:bCs/>
-          <w:b/>
-        </w:rPr>
-        <w:t xml:space="preserve">= -0.6</w:t>
+        <w:t xml:space="preserve"> </w:t>
+      </w:r>
+      <w:r>
+        <w:t xml:space="preserve">– difference in mass between summer and fall</w:t>
       </w:r>
     </w:p>
     <w:p>
       <w:pPr>
         <w:numPr>
           <w:ilvl w:val="0"/>
-          <w:numId w:val="1008"/>
+          <w:numId w:val="1009"/>
         </w:numPr>
         <w:pStyle w:val="Compact"/>
       </w:pPr>
@@ -1445,6 +1409,182 @@
         </m:sSub>
       </m:oMath>
       <w:r>
+        <w:t xml:space="preserve"> </w:t>
+      </w:r>
+      <w:r>
+        <w:t xml:space="preserve">– difference in mass between winter and fall</w:t>
+      </w:r>
+    </w:p>
+    <w:p>
+      <w:pPr>
+        <w:numPr>
+          <w:ilvl w:val="0"/>
+          <w:numId w:val="1009"/>
+        </w:numPr>
+        <w:pStyle w:val="Compact"/>
+      </w:pPr>
+      <w:r>
+        <w:t xml:space="preserve">If we want to know other differences, we have to change the references and re-run.</w:t>
+      </w:r>
+    </w:p>
+    <w:p>
+      <w:pPr>
+        <w:pStyle w:val="FirstParagraph"/>
+      </w:pPr>
+      <w:r>
+        <w:t xml:space="preserve">What are the</w:t>
+      </w:r>
+      <w:r>
+        <w:t xml:space="preserve"> </w:t>
+      </w:r>
+      <w:r>
+        <w:t xml:space="preserve">‘</w:t>
+      </w:r>
+      <w:r>
+        <w:t xml:space="preserve">true</w:t>
+      </w:r>
+      <w:r>
+        <w:t xml:space="preserve">’</w:t>
+      </w:r>
+      <w:r>
+        <w:t xml:space="preserve"> </w:t>
+      </w:r>
+      <w:r>
+        <w:t xml:space="preserve">values?</w:t>
+      </w:r>
+    </w:p>
+    <w:p>
+      <w:pPr>
+        <w:numPr>
+          <w:ilvl w:val="0"/>
+          <w:numId w:val="1010"/>
+        </w:numPr>
+        <w:pStyle w:val="Compact"/>
+      </w:pPr>
+      <m:oMath>
+        <m:sSub>
+          <m:e>
+            <m:r>
+              <m:t>β</m:t>
+            </m:r>
+          </m:e>
+          <m:sub>
+            <m:r>
+              <m:t>0</m:t>
+            </m:r>
+          </m:sub>
+        </m:sSub>
+      </m:oMath>
+      <w:r>
+        <w:rPr>
+          <w:bCs/>
+          <w:b/>
+        </w:rPr>
+        <w:t xml:space="preserve"> </w:t>
+      </w:r>
+      <w:r>
+        <w:rPr>
+          <w:bCs/>
+          <w:b/>
+        </w:rPr>
+        <w:t xml:space="preserve">= 4.6</w:t>
+      </w:r>
+    </w:p>
+    <w:p>
+      <w:pPr>
+        <w:numPr>
+          <w:ilvl w:val="0"/>
+          <w:numId w:val="1010"/>
+        </w:numPr>
+        <w:pStyle w:val="Compact"/>
+      </w:pPr>
+      <m:oMath>
+        <m:sSub>
+          <m:e>
+            <m:r>
+              <m:t>β</m:t>
+            </m:r>
+          </m:e>
+          <m:sub>
+            <m:r>
+              <m:t>1</m:t>
+            </m:r>
+          </m:sub>
+        </m:sSub>
+      </m:oMath>
+      <w:r>
+        <w:rPr>
+          <w:bCs/>
+          <w:b/>
+        </w:rPr>
+        <w:t xml:space="preserve"> </w:t>
+      </w:r>
+      <w:r>
+        <w:rPr>
+          <w:bCs/>
+          <w:b/>
+        </w:rPr>
+        <w:t xml:space="preserve">=</w:t>
+      </w:r>
+      <w:r>
+        <w:rPr>
+          <w:bCs/>
+          <w:b/>
+        </w:rPr>
+        <w:t xml:space="preserve"> </w:t>
+      </w:r>
+      <m:oMath>
+        <m:sSub>
+          <m:e>
+            <m:r>
+              <m:t>β</m:t>
+            </m:r>
+          </m:e>
+          <m:sub>
+            <m:r>
+              <m:t>2</m:t>
+            </m:r>
+          </m:sub>
+        </m:sSub>
+      </m:oMath>
+      <w:r>
+        <w:rPr>
+          <w:bCs/>
+          <w:b/>
+        </w:rPr>
+        <w:t xml:space="preserve"> </w:t>
+      </w:r>
+      <w:r>
+        <w:rPr>
+          <w:bCs/>
+          <w:b/>
+        </w:rPr>
+        <w:t xml:space="preserve">= -0.6</w:t>
+      </w:r>
+    </w:p>
+    <w:p>
+      <w:pPr>
+        <w:numPr>
+          <w:ilvl w:val="0"/>
+          <w:numId w:val="1010"/>
+        </w:numPr>
+        <w:pStyle w:val="Compact"/>
+      </w:pPr>
+      <m:oMath>
+        <m:sSub>
+          <m:e>
+            <m:r>
+              <m:t>β</m:t>
+            </m:r>
+          </m:e>
+          <m:sub>
+            <m:r>
+              <m:t>3</m:t>
+            </m:r>
+          </m:sub>
+        </m:sSub>
+      </m:oMath>
+      <w:r>
         <w:rPr>
           <w:bCs/>
           <w:b/>
@@ -1598,7 +1738,7 @@
               <a:graphicData uri="http://schemas.openxmlformats.org/drawingml/2006/picture">
                 <pic:pic>
                   <pic:nvPicPr>
-                    <pic:cNvPr descr="lecture_9_files/figure-docx/unnamed-chunk-5-1.png" id="30" name="Picture"/>
+                    <pic:cNvPr descr="lecture_9_files/figure-docx/unnamed-chunk-21-1.png" id="30" name="Picture"/>
                     <pic:cNvPicPr>
                       <a:picLocks noChangeArrowheads="1" noChangeAspect="1"/>
                     </pic:cNvPicPr>
@@ -1947,7 +2087,16 @@
         <w:pStyle w:val="BodyText"/>
       </w:pPr>
       <w:r>
-        <w:t xml:space="preserve">Yes, it is! We simulated it to have an effect of -0.05. However, we are not able to detect that effect with this statistical analysis. We need to be careful to not distinguish biological from statistical significance. We know that Winter is different from Fall, we made the data.</w:t>
+        <w:t xml:space="preserve">Yes, it is! We know that Winter is different from Fall, because we made the data and we simulated it to have an effect of -0.05. However, we are not able to detect that effect with this statistical analysis.</w:t>
+      </w:r>
+      <w:r>
+        <w:t xml:space="preserve"> </w:t>
+      </w:r>
+      <w:r>
+        <w:t xml:space="preserve">Just because it was not statistically significant does not mean there is no biological significance</w:t>
+      </w:r>
+      <w:r>
+        <w:t xml:space="preserve">.</w:t>
       </w:r>
     </w:p>
     <w:p>
@@ -1965,26 +2114,36 @@
         <w:t xml:space="preserve"> </w:t>
       </w:r>
       <w:r>
-        <w:t xml:space="preserve">If we wanted to be sure to detect this, what would we have to do? Increase our sample size.</w:t>
-      </w:r>
-    </w:p>
-    <w:p>
-      <w:pPr>
-        <w:pStyle w:val="BodyText"/>
-      </w:pPr>
-      <w:r>
-        <w:t xml:space="preserve">Betas are all pretty close to truth.</w:t>
-      </w:r>
-    </w:p>
-    <w:p>
-      <w:pPr>
-        <w:pStyle w:val="BodyText"/>
-      </w:pPr>
+        <w:t xml:space="preserve">If we wanted to be sure to detect this, what would we have to do?</w:t>
+      </w:r>
+      <w:r>
+        <w:t xml:space="preserve"> </w:t>
+      </w:r>
       <w:r>
         <w:rPr>
           <w:bCs/>
           <w:b/>
         </w:rPr>
+        <w:t xml:space="preserve">Increase our sample size.</w:t>
+      </w:r>
+    </w:p>
+    <w:p>
+      <w:pPr>
+        <w:pStyle w:val="BodyText"/>
+      </w:pPr>
+      <w:r>
+        <w:t xml:space="preserve">But otherwise: the betas are all pretty close to Truth</w:t>
+      </w:r>
+    </w:p>
+    <w:p>
+      <w:pPr>
+        <w:pStyle w:val="BodyText"/>
+      </w:pPr>
+      <w:r>
+        <w:rPr>
+          <w:bCs/>
+          <w:b/>
+        </w:rPr>
         <w:t xml:space="preserve">Q:</w:t>
       </w:r>
       <w:r>
@@ -2204,88 +2363,88 @@
         <w:rPr>
           <w:rStyle w:val="VerbatimChar"/>
         </w:rPr>
-        <w:t xml:space="preserve">##                                       Estimate Std. Error t value</w:t>
-      </w:r>
-      <w:r>
-        <w:br/>
-      </w:r>
-      <w:r>
-        <w:rPr>
-          <w:rStyle w:val="VerbatimChar"/>
-        </w:rPr>
-        <w:t xml:space="preserve">## (Intercept)                             3.9949     0.0209  191.04</w:t>
-      </w:r>
-      <w:r>
-        <w:br/>
-      </w:r>
-      <w:r>
-        <w:rPr>
-          <w:rStyle w:val="VerbatimChar"/>
-        </w:rPr>
-        <w:t xml:space="preserve">## relevel(Season, ref = "Summer")Fall     0.5931     0.0296   20.06</w:t>
-      </w:r>
-      <w:r>
-        <w:br/>
-      </w:r>
-      <w:r>
-        <w:rPr>
-          <w:rStyle w:val="VerbatimChar"/>
-        </w:rPr>
-        <w:t xml:space="preserve">## relevel(Season, ref = "Summer")Spring   0.0193     0.0296    0.65</w:t>
-      </w:r>
-      <w:r>
-        <w:br/>
-      </w:r>
-      <w:r>
-        <w:rPr>
-          <w:rStyle w:val="VerbatimChar"/>
-        </w:rPr>
-        <w:t xml:space="preserve">## relevel(Season, ref = "Summer")Winter   0.5658     0.0296   19.13</w:t>
-      </w:r>
-      <w:r>
-        <w:br/>
-      </w:r>
-      <w:r>
-        <w:rPr>
-          <w:rStyle w:val="VerbatimChar"/>
-        </w:rPr>
-        <w:t xml:space="preserve">##                                       Pr(&gt;|t|)    </w:t>
-      </w:r>
-      <w:r>
-        <w:br/>
-      </w:r>
-      <w:r>
-        <w:rPr>
-          <w:rStyle w:val="VerbatimChar"/>
-        </w:rPr>
-        <w:t xml:space="preserve">## (Intercept)                             &lt;2e-16 ***</w:t>
-      </w:r>
-      <w:r>
-        <w:br/>
-      </w:r>
-      <w:r>
-        <w:rPr>
-          <w:rStyle w:val="VerbatimChar"/>
-        </w:rPr>
-        <w:t xml:space="preserve">## relevel(Season, ref = "Summer")Fall     &lt;2e-16 ***</w:t>
-      </w:r>
-      <w:r>
-        <w:br/>
-      </w:r>
-      <w:r>
-        <w:rPr>
-          <w:rStyle w:val="VerbatimChar"/>
-        </w:rPr>
-        <w:t xml:space="preserve">## relevel(Season, ref = "Summer")Spring     0.52    </w:t>
-      </w:r>
-      <w:r>
-        <w:br/>
-      </w:r>
-      <w:r>
-        <w:rPr>
-          <w:rStyle w:val="VerbatimChar"/>
-        </w:rPr>
-        <w:t xml:space="preserve">## relevel(Season, ref = "Summer")Winter   &lt;2e-16 ***</w:t>
+        <w:t xml:space="preserve">##                                       Estimate Std. Error t value Pr(&gt;|t|)</w:t>
+      </w:r>
+      <w:r>
+        <w:br/>
+      </w:r>
+      <w:r>
+        <w:rPr>
+          <w:rStyle w:val="VerbatimChar"/>
+        </w:rPr>
+        <w:t xml:space="preserve">## (Intercept)                             3.9949     0.0209  191.04   &lt;2e-16</w:t>
+      </w:r>
+      <w:r>
+        <w:br/>
+      </w:r>
+      <w:r>
+        <w:rPr>
+          <w:rStyle w:val="VerbatimChar"/>
+        </w:rPr>
+        <w:t xml:space="preserve">## relevel(Season, ref = "Summer")Fall     0.5931     0.0296   20.06   &lt;2e-16</w:t>
+      </w:r>
+      <w:r>
+        <w:br/>
+      </w:r>
+      <w:r>
+        <w:rPr>
+          <w:rStyle w:val="VerbatimChar"/>
+        </w:rPr>
+        <w:t xml:space="preserve">## relevel(Season, ref = "Summer")Spring   0.0193     0.0296    0.65     0.52</w:t>
+      </w:r>
+      <w:r>
+        <w:br/>
+      </w:r>
+      <w:r>
+        <w:rPr>
+          <w:rStyle w:val="VerbatimChar"/>
+        </w:rPr>
+        <w:t xml:space="preserve">## relevel(Season, ref = "Summer")Winter   0.5658     0.0296   19.13   &lt;2e-16</w:t>
+      </w:r>
+      <w:r>
+        <w:br/>
+      </w:r>
+      <w:r>
+        <w:rPr>
+          <w:rStyle w:val="VerbatimChar"/>
+        </w:rPr>
+        <w:t xml:space="preserve">##                                          </w:t>
+      </w:r>
+      <w:r>
+        <w:br/>
+      </w:r>
+      <w:r>
+        <w:rPr>
+          <w:rStyle w:val="VerbatimChar"/>
+        </w:rPr>
+        <w:t xml:space="preserve">## (Intercept)                           ***</w:t>
+      </w:r>
+      <w:r>
+        <w:br/>
+      </w:r>
+      <w:r>
+        <w:rPr>
+          <w:rStyle w:val="VerbatimChar"/>
+        </w:rPr>
+        <w:t xml:space="preserve">## relevel(Season, ref = "Summer")Fall   ***</w:t>
+      </w:r>
+      <w:r>
+        <w:br/>
+      </w:r>
+      <w:r>
+        <w:rPr>
+          <w:rStyle w:val="VerbatimChar"/>
+        </w:rPr>
+        <w:t xml:space="preserve">## relevel(Season, ref = "Summer")Spring    </w:t>
+      </w:r>
+      <w:r>
+        <w:br/>
+      </w:r>
+      <w:r>
+        <w:rPr>
+          <w:rStyle w:val="VerbatimChar"/>
+        </w:rPr>
+        <w:t xml:space="preserve">## relevel(Season, ref = "Summer")Winter ***</w:t>
       </w:r>
       <w:r>
         <w:br/>
@@ -2355,7 +2514,7 @@
         <w:pStyle w:val="BodyText"/>
       </w:pPr>
       <w:r>
-        <w:t xml:space="preserve">We just have to re-run this one more time to get the final comparison that we need.</w:t>
+        <w:t xml:space="preserve">We just have to re-run this one more time to get the final comparison that we need: winter and spring.</w:t>
       </w:r>
     </w:p>
     <w:bookmarkEnd w:id="31"/>
@@ -2764,6 +2923,15 @@
       </w:pPr>
       <w:r>
         <w:rPr>
+          <w:rStyle w:val="CommentTok"/>
+        </w:rPr>
+        <w:t xml:space="preserve"># Compare original lm() to TukeyHSD() results</w:t>
+      </w:r>
+      <w:r>
+        <w:br/>
+      </w:r>
+      <w:r>
+        <w:rPr>
           <w:rStyle w:val="FunctionTok"/>
         </w:rPr>
         <w:t xml:space="preserve">summary</w:t>
@@ -2955,947 +3123,6 @@
           <w:rStyle w:val="VerbatimChar"/>
         </w:rPr>
         <w:t xml:space="preserve">## F-statistic:  248 on 3 and 76 DF,  p-value: &lt;2e-16</w:t>
-      </w:r>
-    </w:p>
-    <w:p>
-      <w:pPr>
-        <w:numPr>
-          <w:ilvl w:val="0"/>
-          <w:numId w:val="1009"/>
-        </w:numPr>
-        <w:pStyle w:val="Compact"/>
-      </w:pPr>
-      <w:r>
-        <w:t xml:space="preserve">The difference between spring and fall is: -0.57</w:t>
-      </w:r>
-    </w:p>
-    <w:p>
-      <w:pPr>
-        <w:numPr>
-          <w:ilvl w:val="0"/>
-          <w:numId w:val="1009"/>
-        </w:numPr>
-        <w:pStyle w:val="Compact"/>
-      </w:pPr>
-      <w:r>
-        <w:t xml:space="preserve">The difference between summer and fall is: -0.59</w:t>
-      </w:r>
-    </w:p>
-    <w:p>
-      <w:pPr>
-        <w:numPr>
-          <w:ilvl w:val="0"/>
-          <w:numId w:val="1009"/>
-        </w:numPr>
-        <w:pStyle w:val="Compact"/>
-      </w:pPr>
-      <w:r>
-        <w:t xml:space="preserve">Point being: Tukey’s HSD does not change the betas!</w:t>
-      </w:r>
-    </w:p>
-    <w:p>
-      <w:pPr>
-        <w:pStyle w:val="FirstParagraph"/>
-      </w:pPr>
-      <w:r>
-        <w:t xml:space="preserve">The</w:t>
-      </w:r>
-      <w:r>
-        <w:t xml:space="preserve"> </w:t>
-      </w:r>
-      <w:r>
-        <w:t xml:space="preserve">‘</w:t>
-      </w:r>
-      <w:r>
-        <w:t xml:space="preserve">diff</w:t>
-      </w:r>
-      <w:r>
-        <w:t xml:space="preserve">’</w:t>
-      </w:r>
-      <w:r>
-        <w:t xml:space="preserve"> </w:t>
-      </w:r>
-      <w:r>
-        <w:t xml:space="preserve">is the difference between the groups. The first columns tells us those exact differences: e.g.,</w:t>
-      </w:r>
-      <w:r>
-        <w:t xml:space="preserve"> </w:t>
-      </w:r>
-      <w:r>
-        <w:t xml:space="preserve">“</w:t>
-      </w:r>
-      <w:r>
-        <w:t xml:space="preserve">Spring - Fall</w:t>
-      </w:r>
-      <w:r>
-        <w:t xml:space="preserve">”</w:t>
-      </w:r>
-      <w:r>
-        <w:t xml:space="preserve">.</w:t>
-      </w:r>
-    </w:p>
-    <w:p>
-      <w:pPr>
-        <w:pStyle w:val="BodyText"/>
-      </w:pPr>
-      <w:r>
-        <w:t xml:space="preserve">We can use the</w:t>
-      </w:r>
-      <w:r>
-        <w:t xml:space="preserve"> </w:t>
-      </w:r>
-      <w:r>
-        <w:t xml:space="preserve">‘</w:t>
-      </w:r>
-      <w:r>
-        <w:t xml:space="preserve">lwr</w:t>
-      </w:r>
-      <w:r>
-        <w:t xml:space="preserve">’</w:t>
-      </w:r>
-      <w:r>
-        <w:t xml:space="preserve"> </w:t>
-      </w:r>
-      <w:r>
-        <w:t xml:space="preserve">and</w:t>
-      </w:r>
-      <w:r>
-        <w:t xml:space="preserve"> </w:t>
-      </w:r>
-      <w:r>
-        <w:t xml:space="preserve">‘</w:t>
-      </w:r>
-      <w:r>
-        <w:t xml:space="preserve">upr</w:t>
-      </w:r>
-      <w:r>
-        <w:t xml:space="preserve">’</w:t>
-      </w:r>
-      <w:r>
-        <w:t xml:space="preserve"> </w:t>
-      </w:r>
-      <w:r>
-        <w:t xml:space="preserve">to calculate 95% CI, as we have done before.</w:t>
-      </w:r>
-    </w:p>
-    <w:p>
-      <w:pPr>
-        <w:pStyle w:val="BodyText"/>
-      </w:pPr>
-      <w:r>
-        <w:t xml:space="preserve">Let’s look at the p-values.</w:t>
-      </w:r>
-    </w:p>
-    <w:p>
-      <w:pPr>
-        <w:numPr>
-          <w:ilvl w:val="0"/>
-          <w:numId w:val="1010"/>
-        </w:numPr>
-        <w:pStyle w:val="Compact"/>
-      </w:pPr>
-      <w:r>
-        <w:t xml:space="preserve">Winter-to-Fall was 0.358, but Tukey’s says it is 0.79.</w:t>
-      </w:r>
-    </w:p>
-    <w:p>
-      <w:pPr>
-        <w:numPr>
-          <w:ilvl w:val="0"/>
-          <w:numId w:val="1010"/>
-        </w:numPr>
-        <w:pStyle w:val="Compact"/>
-      </w:pPr>
-      <w:r>
-        <w:t xml:space="preserve">Etc.</w:t>
-      </w:r>
-    </w:p>
-    <w:p>
-      <w:pPr>
-        <w:pStyle w:val="FirstParagraph"/>
-      </w:pPr>
-      <w:r>
-        <w:t xml:space="preserve">Tukey’s causes</w:t>
-      </w:r>
-      <w:r>
-        <w:t xml:space="preserve"> </w:t>
-      </w:r>
-      <w:r>
-        <w:rPr>
-          <w:bCs/>
-          <w:b/>
-        </w:rPr>
-        <w:t xml:space="preserve">p-values get larger</w:t>
-      </w:r>
-      <w:r>
-        <w:t xml:space="preserve">.</w:t>
-      </w:r>
-    </w:p>
-    <w:p>
-      <w:pPr>
-        <w:pStyle w:val="BodyText"/>
-      </w:pPr>
-      <w:r>
-        <w:t xml:space="preserve">Let’s look at confidence intervals:</w:t>
-      </w:r>
-    </w:p>
-    <w:p>
-      <w:pPr>
-        <w:pStyle w:val="SourceCode"/>
-      </w:pPr>
-      <w:r>
-        <w:rPr>
-          <w:rStyle w:val="FunctionTok"/>
-        </w:rPr>
-        <w:t xml:space="preserve">TukeyHSD</w:t>
-      </w:r>
-      <w:r>
-        <w:rPr>
-          <w:rStyle w:val="NormalTok"/>
-        </w:rPr>
-        <w:t xml:space="preserve">(results3)</w:t>
-      </w:r>
-    </w:p>
-    <w:p>
-      <w:pPr>
-        <w:pStyle w:val="SourceCode"/>
-      </w:pPr>
-      <w:r>
-        <w:rPr>
-          <w:rStyle w:val="VerbatimChar"/>
-        </w:rPr>
-        <w:t xml:space="preserve">##   Tukey multiple comparisons of means</w:t>
-      </w:r>
-      <w:r>
-        <w:br/>
-      </w:r>
-      <w:r>
-        <w:rPr>
-          <w:rStyle w:val="VerbatimChar"/>
-        </w:rPr>
-        <w:t xml:space="preserve">##     95% family-wise confidence level</w:t>
-      </w:r>
-      <w:r>
-        <w:br/>
-      </w:r>
-      <w:r>
-        <w:rPr>
-          <w:rStyle w:val="VerbatimChar"/>
-        </w:rPr>
-        <w:t xml:space="preserve">## </w:t>
-      </w:r>
-      <w:r>
-        <w:br/>
-      </w:r>
-      <w:r>
-        <w:rPr>
-          <w:rStyle w:val="VerbatimChar"/>
-        </w:rPr>
-        <w:t xml:space="preserve">## Fit: aov(formula = results)</w:t>
-      </w:r>
-      <w:r>
-        <w:br/>
-      </w:r>
-      <w:r>
-        <w:rPr>
-          <w:rStyle w:val="VerbatimChar"/>
-        </w:rPr>
-        <w:t xml:space="preserve">## </w:t>
-      </w:r>
-      <w:r>
-        <w:br/>
-      </w:r>
-      <w:r>
-        <w:rPr>
-          <w:rStyle w:val="VerbatimChar"/>
-        </w:rPr>
-        <w:t xml:space="preserve">## $Season</w:t>
-      </w:r>
-      <w:r>
-        <w:br/>
-      </w:r>
-      <w:r>
-        <w:rPr>
-          <w:rStyle w:val="VerbatimChar"/>
-        </w:rPr>
-        <w:t xml:space="preserve">##                   diff      lwr      upr  p adj</w:t>
-      </w:r>
-      <w:r>
-        <w:br/>
-      </w:r>
-      <w:r>
-        <w:rPr>
-          <w:rStyle w:val="VerbatimChar"/>
-        </w:rPr>
-        <w:t xml:space="preserve">## Spring-Fall   -0.57385 -0.65153 -0.49616 0.0000</w:t>
-      </w:r>
-      <w:r>
-        <w:br/>
-      </w:r>
-      <w:r>
-        <w:rPr>
-          <w:rStyle w:val="VerbatimChar"/>
-        </w:rPr>
-        <w:t xml:space="preserve">## Summer-Fall   -0.59313 -0.67082 -0.51545 0.0000</w:t>
-      </w:r>
-      <w:r>
-        <w:br/>
-      </w:r>
-      <w:r>
-        <w:rPr>
-          <w:rStyle w:val="VerbatimChar"/>
-        </w:rPr>
-        <w:t xml:space="preserve">## Winter-Fall   -0.02736 -0.10504  0.05032 0.7915</w:t>
-      </w:r>
-      <w:r>
-        <w:br/>
-      </w:r>
-      <w:r>
-        <w:rPr>
-          <w:rStyle w:val="VerbatimChar"/>
-        </w:rPr>
-        <w:t xml:space="preserve">## Summer-Spring -0.01929 -0.09697  0.05839 0.9145</w:t>
-      </w:r>
-      <w:r>
-        <w:br/>
-      </w:r>
-      <w:r>
-        <w:rPr>
-          <w:rStyle w:val="VerbatimChar"/>
-        </w:rPr>
-        <w:t xml:space="preserve">## Winter-Spring  0.54649  0.46880  0.62417 0.0000</w:t>
-      </w:r>
-      <w:r>
-        <w:br/>
-      </w:r>
-      <w:r>
-        <w:rPr>
-          <w:rStyle w:val="VerbatimChar"/>
-        </w:rPr>
-        <w:t xml:space="preserve">## Winter-Summer  0.56577  0.48809  0.64346 0.0000</w:t>
-      </w:r>
-    </w:p>
-    <w:p>
-      <w:pPr>
-        <w:pStyle w:val="SourceCode"/>
-      </w:pPr>
-      <w:r>
-        <w:rPr>
-          <w:rStyle w:val="FunctionTok"/>
-        </w:rPr>
-        <w:t xml:space="preserve">confint</w:t>
-      </w:r>
-      <w:r>
-        <w:rPr>
-          <w:rStyle w:val="NormalTok"/>
-        </w:rPr>
-        <w:t xml:space="preserve">(results)</w:t>
-      </w:r>
-    </w:p>
-    <w:p>
-      <w:pPr>
-        <w:pStyle w:val="SourceCode"/>
-      </w:pPr>
-      <w:r>
-        <w:rPr>
-          <w:rStyle w:val="VerbatimChar"/>
-        </w:rPr>
-        <w:t xml:space="preserve">##                 2.5 %   97.5 %</w:t>
-      </w:r>
-      <w:r>
-        <w:br/>
-      </w:r>
-      <w:r>
-        <w:rPr>
-          <w:rStyle w:val="VerbatimChar"/>
-        </w:rPr>
-        <w:t xml:space="preserve">## (Intercept)   4.54636  4.62966</w:t>
-      </w:r>
-      <w:r>
-        <w:br/>
-      </w:r>
-      <w:r>
-        <w:rPr>
-          <w:rStyle w:val="VerbatimChar"/>
-        </w:rPr>
-        <w:t xml:space="preserve">## SeasonSpring -0.63275 -0.51495</w:t>
-      </w:r>
-      <w:r>
-        <w:br/>
-      </w:r>
-      <w:r>
-        <w:rPr>
-          <w:rStyle w:val="VerbatimChar"/>
-        </w:rPr>
-        <w:t xml:space="preserve">## SeasonSummer -0.65203 -0.53423</w:t>
-      </w:r>
-      <w:r>
-        <w:br/>
-      </w:r>
-      <w:r>
-        <w:rPr>
-          <w:rStyle w:val="VerbatimChar"/>
-        </w:rPr>
-        <w:t xml:space="preserve">## SeasonWinter -0.08626  0.03154</w:t>
-      </w:r>
-    </w:p>
-    <w:p>
-      <w:pPr>
-        <w:pStyle w:val="FirstParagraph"/>
-      </w:pPr>
-      <w:r>
-        <w:t xml:space="preserve">Compare Spring-Fall from both outputs.</w:t>
-      </w:r>
-    </w:p>
-    <w:p>
-      <w:pPr>
-        <w:pStyle w:val="SourceCode"/>
-      </w:pPr>
-      <w:r>
-        <w:rPr>
-          <w:rStyle w:val="CommentTok"/>
-        </w:rPr>
-        <w:t xml:space="preserve"># Spring to Fall</w:t>
-      </w:r>
-      <w:r>
-        <w:br/>
-      </w:r>
-      <w:r>
-        <w:rPr>
-          <w:rStyle w:val="NormalTok"/>
-        </w:rPr>
-        <w:t xml:space="preserve">(</w:t>
-      </w:r>
-      <w:r>
-        <w:rPr>
-          <w:rStyle w:val="SpecialCharTok"/>
-        </w:rPr>
-        <w:t xml:space="preserve">-</w:t>
-      </w:r>
-      <w:r>
-        <w:rPr>
-          <w:rStyle w:val="FloatTok"/>
-        </w:rPr>
-        <w:t xml:space="preserve">0.63274618</w:t>
-      </w:r>
-      <w:r>
-        <w:rPr>
-          <w:rStyle w:val="NormalTok"/>
-        </w:rPr>
-        <w:t xml:space="preserve"> </w:t>
-      </w:r>
-      <w:r>
-        <w:rPr>
-          <w:rStyle w:val="SpecialCharTok"/>
-        </w:rPr>
-        <w:t xml:space="preserve">-</w:t>
-      </w:r>
-      <w:r>
-        <w:rPr>
-          <w:rStyle w:val="NormalTok"/>
-        </w:rPr>
-        <w:t xml:space="preserve"> </w:t>
-      </w:r>
-      <w:r>
-        <w:rPr>
-          <w:rStyle w:val="SpecialCharTok"/>
-        </w:rPr>
-        <w:t xml:space="preserve">-</w:t>
-      </w:r>
-      <w:r>
-        <w:rPr>
-          <w:rStyle w:val="FloatTok"/>
-        </w:rPr>
-        <w:t xml:space="preserve">0.5149456</w:t>
-      </w:r>
-      <w:r>
-        <w:rPr>
-          <w:rStyle w:val="NormalTok"/>
-        </w:rPr>
-        <w:t xml:space="preserve">)</w:t>
-      </w:r>
-      <w:r>
-        <w:rPr>
-          <w:rStyle w:val="SpecialCharTok"/>
-        </w:rPr>
-        <w:t xml:space="preserve">/</w:t>
-      </w:r>
-      <w:r>
-        <w:rPr>
-          <w:rStyle w:val="DecValTok"/>
-        </w:rPr>
-        <w:t xml:space="preserve">2</w:t>
-      </w:r>
-      <w:r>
-        <w:rPr>
-          <w:rStyle w:val="NormalTok"/>
-        </w:rPr>
-        <w:t xml:space="preserve"> </w:t>
-      </w:r>
-      <w:r>
-        <w:rPr>
-          <w:rStyle w:val="CommentTok"/>
-        </w:rPr>
-        <w:t xml:space="preserve"># LM</w:t>
-      </w:r>
-    </w:p>
-    <w:p>
-      <w:pPr>
-        <w:pStyle w:val="SourceCode"/>
-      </w:pPr>
-      <w:r>
-        <w:rPr>
-          <w:rStyle w:val="VerbatimChar"/>
-        </w:rPr>
-        <w:t xml:space="preserve">## [1] -0.0589</w:t>
-      </w:r>
-    </w:p>
-    <w:p>
-      <w:pPr>
-        <w:pStyle w:val="SourceCode"/>
-      </w:pPr>
-      <w:r>
-        <w:rPr>
-          <w:rStyle w:val="NormalTok"/>
-        </w:rPr>
-        <w:t xml:space="preserve">(</w:t>
-      </w:r>
-      <w:r>
-        <w:rPr>
-          <w:rStyle w:val="SpecialCharTok"/>
-        </w:rPr>
-        <w:t xml:space="preserve">-</w:t>
-      </w:r>
-      <w:r>
-        <w:rPr>
-          <w:rStyle w:val="FloatTok"/>
-        </w:rPr>
-        <w:t xml:space="preserve">0.65152888</w:t>
-      </w:r>
-      <w:r>
-        <w:rPr>
-          <w:rStyle w:val="NormalTok"/>
-        </w:rPr>
-        <w:t xml:space="preserve"> </w:t>
-      </w:r>
-      <w:r>
-        <w:rPr>
-          <w:rStyle w:val="SpecialCharTok"/>
-        </w:rPr>
-        <w:t xml:space="preserve">-</w:t>
-      </w:r>
-      <w:r>
-        <w:rPr>
-          <w:rStyle w:val="NormalTok"/>
-        </w:rPr>
-        <w:t xml:space="preserve"> </w:t>
-      </w:r>
-      <w:r>
-        <w:rPr>
-          <w:rStyle w:val="SpecialCharTok"/>
-        </w:rPr>
-        <w:t xml:space="preserve">-</w:t>
-      </w:r>
-      <w:r>
-        <w:rPr>
-          <w:rStyle w:val="FloatTok"/>
-        </w:rPr>
-        <w:t xml:space="preserve">0.49616295</w:t>
-      </w:r>
-      <w:r>
-        <w:rPr>
-          <w:rStyle w:val="NormalTok"/>
-        </w:rPr>
-        <w:t xml:space="preserve">)</w:t>
-      </w:r>
-      <w:r>
-        <w:rPr>
-          <w:rStyle w:val="SpecialCharTok"/>
-        </w:rPr>
-        <w:t xml:space="preserve">/</w:t>
-      </w:r>
-      <w:r>
-        <w:rPr>
-          <w:rStyle w:val="DecValTok"/>
-        </w:rPr>
-        <w:t xml:space="preserve">2</w:t>
-      </w:r>
-      <w:r>
-        <w:rPr>
-          <w:rStyle w:val="NormalTok"/>
-        </w:rPr>
-        <w:t xml:space="preserve"> </w:t>
-      </w:r>
-      <w:r>
-        <w:rPr>
-          <w:rStyle w:val="CommentTok"/>
-        </w:rPr>
-        <w:t xml:space="preserve">#Tukey</w:t>
-      </w:r>
-    </w:p>
-    <w:p>
-      <w:pPr>
-        <w:pStyle w:val="SourceCode"/>
-      </w:pPr>
-      <w:r>
-        <w:rPr>
-          <w:rStyle w:val="VerbatimChar"/>
-        </w:rPr>
-        <w:t xml:space="preserve">## [1] -0.07768</w:t>
-      </w:r>
-    </w:p>
-    <w:p>
-      <w:pPr>
-        <w:pStyle w:val="FirstParagraph"/>
-      </w:pPr>
-      <w:r>
-        <w:t xml:space="preserve">Tukey causes</w:t>
-      </w:r>
-      <w:r>
-        <w:t xml:space="preserve"> </w:t>
-      </w:r>
-      <w:r>
-        <w:rPr>
-          <w:bCs/>
-          <w:b/>
-        </w:rPr>
-        <w:t xml:space="preserve">confidence intervals to become wider</w:t>
-      </w:r>
-      <w:r>
-        <w:t xml:space="preserve">.</w:t>
-      </w:r>
-    </w:p>
-    <w:p>
-      <w:pPr>
-        <w:pStyle w:val="BodyText"/>
-      </w:pPr>
-      <w:r>
-        <w:rPr>
-          <w:bCs/>
-          <w:b/>
-        </w:rPr>
-        <w:t xml:space="preserve">Takehome:</w:t>
-      </w:r>
-      <w:r>
-        <w:t xml:space="preserve"> </w:t>
-      </w:r>
-      <w:r>
-        <w:t xml:space="preserve">Both the p-values and confidence intervals have become artificially inflated.</w:t>
-      </w:r>
-    </w:p>
-    <w:bookmarkEnd w:id="32"/>
-    <w:bookmarkStart w:id="36" w:name="cautionary-tale"/>
-    <w:p>
-      <w:pPr>
-        <w:pStyle w:val="Heading3"/>
-      </w:pPr>
-      <w:r>
-        <w:t xml:space="preserve">Cautionary tale</w:t>
-      </w:r>
-    </w:p>
-    <w:p>
-      <w:pPr>
-        <w:pStyle w:val="FirstParagraph"/>
-      </w:pPr>
-      <w:r>
-        <w:t xml:space="preserve">Sometimes people take a categorical variable and they turn it into a continuous variable. This can be dangerous! Take a look:</w:t>
-      </w:r>
-    </w:p>
-    <w:p>
-      <w:pPr>
-        <w:pStyle w:val="SourceCode"/>
-      </w:pPr>
-      <w:r>
-        <w:rPr>
-          <w:rStyle w:val="CommentTok"/>
-        </w:rPr>
-        <w:t xml:space="preserve"># Look at the second to last column</w:t>
-      </w:r>
-      <w:r>
-        <w:br/>
-      </w:r>
-      <w:r>
-        <w:rPr>
-          <w:rStyle w:val="FunctionTok"/>
-        </w:rPr>
-        <w:t xml:space="preserve">head</w:t>
-      </w:r>
-      <w:r>
-        <w:rPr>
-          <w:rStyle w:val="NormalTok"/>
-        </w:rPr>
-        <w:t xml:space="preserve">(datum)</w:t>
-      </w:r>
-    </w:p>
-    <w:p>
-      <w:pPr>
-        <w:pStyle w:val="FirstParagraph"/>
-      </w:pPr>
-      <w:r>
-        <w:t xml:space="preserve">They then run a model with that as the predictor variable.</w:t>
-      </w:r>
-    </w:p>
-    <w:p>
-      <w:pPr>
-        <w:pStyle w:val="SourceCode"/>
-      </w:pPr>
-      <w:r>
-        <w:rPr>
-          <w:rStyle w:val="CommentTok"/>
-        </w:rPr>
-        <w:t xml:space="preserve"># Run a 'lm()' with that</w:t>
-      </w:r>
-      <w:r>
-        <w:br/>
-      </w:r>
-      <w:r>
-        <w:rPr>
-          <w:rStyle w:val="NormalTok"/>
-        </w:rPr>
-        <w:t xml:space="preserve">results4 </w:t>
-      </w:r>
-      <w:r>
-        <w:rPr>
-          <w:rStyle w:val="OtherTok"/>
-        </w:rPr>
-        <w:t xml:space="preserve">&lt;-</w:t>
-      </w:r>
-      <w:r>
-        <w:rPr>
-          <w:rStyle w:val="NormalTok"/>
-        </w:rPr>
-        <w:t xml:space="preserve"> </w:t>
-      </w:r>
-      <w:r>
-        <w:rPr>
-          <w:rStyle w:val="FunctionTok"/>
-        </w:rPr>
-        <w:t xml:space="preserve">lm</w:t>
-      </w:r>
-      <w:r>
-        <w:rPr>
-          <w:rStyle w:val="NormalTok"/>
-        </w:rPr>
-        <w:t xml:space="preserve">(Mass </w:t>
-      </w:r>
-      <w:r>
-        <w:rPr>
-          <w:rStyle w:val="SpecialCharTok"/>
-        </w:rPr>
-        <w:t xml:space="preserve">~</w:t>
-      </w:r>
-      <w:r>
-        <w:rPr>
-          <w:rStyle w:val="NormalTok"/>
-        </w:rPr>
-        <w:t xml:space="preserve"> SeasonN, </w:t>
-      </w:r>
-      <w:r>
-        <w:rPr>
-          <w:rStyle w:val="AttributeTok"/>
-        </w:rPr>
-        <w:t xml:space="preserve">data =</w:t>
-      </w:r>
-      <w:r>
-        <w:rPr>
-          <w:rStyle w:val="NormalTok"/>
-        </w:rPr>
-        <w:t xml:space="preserve"> datum)</w:t>
-      </w:r>
-      <w:r>
-        <w:br/>
-      </w:r>
-      <w:r>
-        <w:rPr>
-          <w:rStyle w:val="FunctionTok"/>
-        </w:rPr>
-        <w:t xml:space="preserve">summary</w:t>
-      </w:r>
-      <w:r>
-        <w:rPr>
-          <w:rStyle w:val="NormalTok"/>
-        </w:rPr>
-        <w:t xml:space="preserve">(results4)</w:t>
-      </w:r>
-    </w:p>
-    <w:p>
-      <w:pPr>
-        <w:pStyle w:val="SourceCode"/>
-      </w:pPr>
-      <w:r>
-        <w:rPr>
-          <w:rStyle w:val="VerbatimChar"/>
-        </w:rPr>
-        <w:t xml:space="preserve">## </w:t>
-      </w:r>
-      <w:r>
-        <w:br/>
-      </w:r>
-      <w:r>
-        <w:rPr>
-          <w:rStyle w:val="VerbatimChar"/>
-        </w:rPr>
-        <w:t xml:space="preserve">## Call:</w:t>
-      </w:r>
-      <w:r>
-        <w:br/>
-      </w:r>
-      <w:r>
-        <w:rPr>
-          <w:rStyle w:val="VerbatimChar"/>
-        </w:rPr>
-        <w:t xml:space="preserve">## lm(formula = Mass ~ SeasonN, data = datum)</w:t>
-      </w:r>
-      <w:r>
-        <w:br/>
-      </w:r>
-      <w:r>
-        <w:rPr>
-          <w:rStyle w:val="VerbatimChar"/>
-        </w:rPr>
-        <w:t xml:space="preserve">## </w:t>
-      </w:r>
-      <w:r>
-        <w:br/>
-      </w:r>
-      <w:r>
-        <w:rPr>
-          <w:rStyle w:val="VerbatimChar"/>
-        </w:rPr>
-        <w:t xml:space="preserve">## Residuals:</w:t>
-      </w:r>
-      <w:r>
-        <w:br/>
-      </w:r>
-      <w:r>
-        <w:rPr>
-          <w:rStyle w:val="VerbatimChar"/>
-        </w:rPr>
-        <w:t xml:space="preserve">##    Min     1Q Median     3Q    Max </w:t>
-      </w:r>
-      <w:r>
-        <w:br/>
-      </w:r>
-      <w:r>
-        <w:rPr>
-          <w:rStyle w:val="VerbatimChar"/>
-        </w:rPr>
-        <w:t xml:space="preserve">## -0.370 -0.109 -0.001  0.122  0.361 </w:t>
-      </w:r>
-      <w:r>
-        <w:br/>
-      </w:r>
-      <w:r>
-        <w:rPr>
-          <w:rStyle w:val="VerbatimChar"/>
-        </w:rPr>
-        <w:t xml:space="preserve">## </w:t>
-      </w:r>
-      <w:r>
-        <w:br/>
-      </w:r>
-      <w:r>
-        <w:rPr>
-          <w:rStyle w:val="VerbatimChar"/>
-        </w:rPr>
-        <w:t xml:space="preserve">## Coefficients:</w:t>
-      </w:r>
-      <w:r>
-        <w:br/>
-      </w:r>
-      <w:r>
-        <w:rPr>
-          <w:rStyle w:val="VerbatimChar"/>
-        </w:rPr>
-        <w:t xml:space="preserve">##             Estimate Std. Error t value Pr(&gt;|t|)    </w:t>
-      </w:r>
-      <w:r>
-        <w:br/>
-      </w:r>
-      <w:r>
-        <w:rPr>
-          <w:rStyle w:val="VerbatimChar"/>
-        </w:rPr>
-        <w:t xml:space="preserve">## (Intercept)   4.8709     0.0411   118.4   &lt;2e-16 ***</w:t>
-      </w:r>
-      <w:r>
-        <w:br/>
-      </w:r>
-      <w:r>
-        <w:rPr>
-          <w:rStyle w:val="VerbatimChar"/>
-        </w:rPr>
-        <w:t xml:space="preserve">## SeasonN      -0.2326     0.0150   -15.5   &lt;2e-16 ***</w:t>
-      </w:r>
-      <w:r>
-        <w:br/>
-      </w:r>
-      <w:r>
-        <w:rPr>
-          <w:rStyle w:val="VerbatimChar"/>
-        </w:rPr>
-        <w:t xml:space="preserve">## ---</w:t>
-      </w:r>
-      <w:r>
-        <w:br/>
-      </w:r>
-      <w:r>
-        <w:rPr>
-          <w:rStyle w:val="VerbatimChar"/>
-        </w:rPr>
-        <w:t xml:space="preserve">## Signif. codes:  0 '***' 0.001 '**' 0.01 '*' 0.05 '.' 0.1 ' ' 1</w:t>
-      </w:r>
-      <w:r>
-        <w:br/>
-      </w:r>
-      <w:r>
-        <w:rPr>
-          <w:rStyle w:val="VerbatimChar"/>
-        </w:rPr>
-        <w:t xml:space="preserve">## </w:t>
-      </w:r>
-      <w:r>
-        <w:br/>
-      </w:r>
-      <w:r>
-        <w:rPr>
-          <w:rStyle w:val="VerbatimChar"/>
-        </w:rPr>
-        <w:t xml:space="preserve">## Residual standard error: 0.15 on 78 degrees of freedom</w:t>
-      </w:r>
-      <w:r>
-        <w:br/>
-      </w:r>
-      <w:r>
-        <w:rPr>
-          <w:rStyle w:val="VerbatimChar"/>
-        </w:rPr>
-        <w:t xml:space="preserve">## Multiple R-squared:  0.755,  Adjusted R-squared:  0.751 </w:t>
-      </w:r>
-      <w:r>
-        <w:br/>
-      </w:r>
-      <w:r>
-        <w:rPr>
-          <w:rStyle w:val="VerbatimChar"/>
-        </w:rPr>
-        <w:t xml:space="preserve">## F-statistic:  240 on 1 and 78 DF,  p-value: &lt;2e-16</w:t>
-      </w:r>
-    </w:p>
-    <w:p>
-      <w:pPr>
-        <w:pStyle w:val="FirstParagraph"/>
-      </w:pPr>
-      <w:r>
-        <w:t xml:space="preserve">Season is significant! They write that in their paper and send it in for publication and they are done.</w:t>
-      </w:r>
-    </w:p>
-    <w:p>
-      <w:pPr>
-        <w:pStyle w:val="BodyText"/>
-      </w:pPr>
-      <w:r>
-        <w:t xml:space="preserve">But they made a lot of errors here.</w:t>
       </w:r>
     </w:p>
     <w:p>
@@ -3907,7 +3134,7 @@
         <w:pStyle w:val="Compact"/>
       </w:pPr>
       <w:r>
-        <w:t xml:space="preserve">First, they focused too much on p-values.</w:t>
+        <w:t xml:space="preserve">The difference between spring and fall is: -0.57</w:t>
       </w:r>
     </w:p>
     <w:p>
@@ -3919,18 +3146,959 @@
         <w:pStyle w:val="Compact"/>
       </w:pPr>
       <w:r>
-        <w:t xml:space="preserve">If they would have been thinking about effects between groups (betas), they might have realized the issue.</w:t>
+        <w:t xml:space="preserve">The difference between summer and fall is: -0.59</w:t>
+      </w:r>
+    </w:p>
+    <w:p>
+      <w:pPr>
+        <w:numPr>
+          <w:ilvl w:val="0"/>
+          <w:numId w:val="1011"/>
+        </w:numPr>
+        <w:pStyle w:val="Compact"/>
+      </w:pPr>
+      <w:r>
+        <w:t xml:space="preserve">Point being: Tukey’s HSD does not change the betas!</w:t>
       </w:r>
     </w:p>
     <w:p>
       <w:pPr>
         <w:pStyle w:val="FirstParagraph"/>
       </w:pPr>
+      <w:r>
+        <w:t xml:space="preserve">The</w:t>
+      </w:r>
+      <w:r>
+        <w:t xml:space="preserve"> </w:t>
+      </w:r>
+      <w:r>
+        <w:t xml:space="preserve">‘</w:t>
+      </w:r>
+      <w:r>
+        <w:t xml:space="preserve">diff</w:t>
+      </w:r>
+      <w:r>
+        <w:t xml:space="preserve">’</w:t>
+      </w:r>
+      <w:r>
+        <w:t xml:space="preserve"> </w:t>
+      </w:r>
+      <w:r>
+        <w:t xml:space="preserve">is the difference between the groups. The first columns tells us those exact differences: e.g.,</w:t>
+      </w:r>
+      <w:r>
+        <w:t xml:space="preserve"> </w:t>
+      </w:r>
+      <w:r>
+        <w:t xml:space="preserve">“</w:t>
+      </w:r>
+      <w:r>
+        <w:t xml:space="preserve">Spring - Fall</w:t>
+      </w:r>
+      <w:r>
+        <w:t xml:space="preserve">”</w:t>
+      </w:r>
+      <w:r>
+        <w:t xml:space="preserve">.</w:t>
+      </w:r>
+    </w:p>
+    <w:p>
+      <w:pPr>
+        <w:pStyle w:val="BodyText"/>
+      </w:pPr>
+      <w:r>
+        <w:t xml:space="preserve">We can use the</w:t>
+      </w:r>
+      <w:r>
+        <w:t xml:space="preserve"> </w:t>
+      </w:r>
+      <w:r>
+        <w:t xml:space="preserve">‘</w:t>
+      </w:r>
+      <w:r>
+        <w:t xml:space="preserve">lwr</w:t>
+      </w:r>
+      <w:r>
+        <w:t xml:space="preserve">’</w:t>
+      </w:r>
+      <w:r>
+        <w:t xml:space="preserve"> </w:t>
+      </w:r>
+      <w:r>
+        <w:t xml:space="preserve">and</w:t>
+      </w:r>
+      <w:r>
+        <w:t xml:space="preserve"> </w:t>
+      </w:r>
+      <w:r>
+        <w:t xml:space="preserve">‘</w:t>
+      </w:r>
+      <w:r>
+        <w:t xml:space="preserve">upr</w:t>
+      </w:r>
+      <w:r>
+        <w:t xml:space="preserve">’</w:t>
+      </w:r>
+      <w:r>
+        <w:t xml:space="preserve"> </w:t>
+      </w:r>
+      <w:r>
+        <w:t xml:space="preserve">to calculate 95% CI, as we have done before.</w:t>
+      </w:r>
+    </w:p>
+    <w:p>
+      <w:pPr>
+        <w:pStyle w:val="BodyText"/>
+      </w:pPr>
+      <w:r>
+        <w:t xml:space="preserve">Let’s look at the p-values.</w:t>
+      </w:r>
+    </w:p>
+    <w:p>
+      <w:pPr>
+        <w:numPr>
+          <w:ilvl w:val="0"/>
+          <w:numId w:val="1012"/>
+        </w:numPr>
+        <w:pStyle w:val="Compact"/>
+      </w:pPr>
+      <w:r>
+        <w:t xml:space="preserve">Winter-to-Fall was 0.358, but Tukey’s says it is 0.79.</w:t>
+      </w:r>
+    </w:p>
+    <w:p>
+      <w:pPr>
+        <w:numPr>
+          <w:ilvl w:val="0"/>
+          <w:numId w:val="1012"/>
+        </w:numPr>
+        <w:pStyle w:val="Compact"/>
+      </w:pPr>
+      <w:r>
+        <w:t xml:space="preserve">Etc.</w:t>
+      </w:r>
+    </w:p>
+    <w:p>
+      <w:pPr>
+        <w:pStyle w:val="FirstParagraph"/>
+      </w:pPr>
+      <w:r>
+        <w:t xml:space="preserve">Tukey’s causes</w:t>
+      </w:r>
+      <w:r>
+        <w:t xml:space="preserve"> </w:t>
+      </w:r>
       <w:r>
         <w:rPr>
           <w:bCs/>
           <w:b/>
         </w:rPr>
+        <w:t xml:space="preserve">p-values get larger</w:t>
+      </w:r>
+      <w:r>
+        <w:t xml:space="preserve">.</w:t>
+      </w:r>
+    </w:p>
+    <w:p>
+      <w:pPr>
+        <w:pStyle w:val="BodyText"/>
+      </w:pPr>
+      <w:r>
+        <w:t xml:space="preserve">Let’s look at confidence intervals:</w:t>
+      </w:r>
+    </w:p>
+    <w:p>
+      <w:pPr>
+        <w:pStyle w:val="SourceCode"/>
+      </w:pPr>
+      <w:r>
+        <w:rPr>
+          <w:rStyle w:val="FunctionTok"/>
+        </w:rPr>
+        <w:t xml:space="preserve">TukeyHSD</w:t>
+      </w:r>
+      <w:r>
+        <w:rPr>
+          <w:rStyle w:val="NormalTok"/>
+        </w:rPr>
+        <w:t xml:space="preserve">(results3)</w:t>
+      </w:r>
+    </w:p>
+    <w:p>
+      <w:pPr>
+        <w:pStyle w:val="SourceCode"/>
+      </w:pPr>
+      <w:r>
+        <w:rPr>
+          <w:rStyle w:val="VerbatimChar"/>
+        </w:rPr>
+        <w:t xml:space="preserve">##   Tukey multiple comparisons of means</w:t>
+      </w:r>
+      <w:r>
+        <w:br/>
+      </w:r>
+      <w:r>
+        <w:rPr>
+          <w:rStyle w:val="VerbatimChar"/>
+        </w:rPr>
+        <w:t xml:space="preserve">##     95% family-wise confidence level</w:t>
+      </w:r>
+      <w:r>
+        <w:br/>
+      </w:r>
+      <w:r>
+        <w:rPr>
+          <w:rStyle w:val="VerbatimChar"/>
+        </w:rPr>
+        <w:t xml:space="preserve">## </w:t>
+      </w:r>
+      <w:r>
+        <w:br/>
+      </w:r>
+      <w:r>
+        <w:rPr>
+          <w:rStyle w:val="VerbatimChar"/>
+        </w:rPr>
+        <w:t xml:space="preserve">## Fit: aov(formula = results)</w:t>
+      </w:r>
+      <w:r>
+        <w:br/>
+      </w:r>
+      <w:r>
+        <w:rPr>
+          <w:rStyle w:val="VerbatimChar"/>
+        </w:rPr>
+        <w:t xml:space="preserve">## </w:t>
+      </w:r>
+      <w:r>
+        <w:br/>
+      </w:r>
+      <w:r>
+        <w:rPr>
+          <w:rStyle w:val="VerbatimChar"/>
+        </w:rPr>
+        <w:t xml:space="preserve">## $Season</w:t>
+      </w:r>
+      <w:r>
+        <w:br/>
+      </w:r>
+      <w:r>
+        <w:rPr>
+          <w:rStyle w:val="VerbatimChar"/>
+        </w:rPr>
+        <w:t xml:space="preserve">##                   diff      lwr      upr  p adj</w:t>
+      </w:r>
+      <w:r>
+        <w:br/>
+      </w:r>
+      <w:r>
+        <w:rPr>
+          <w:rStyle w:val="VerbatimChar"/>
+        </w:rPr>
+        <w:t xml:space="preserve">## Spring-Fall   -0.57385 -0.65153 -0.49616 0.0000</w:t>
+      </w:r>
+      <w:r>
+        <w:br/>
+      </w:r>
+      <w:r>
+        <w:rPr>
+          <w:rStyle w:val="VerbatimChar"/>
+        </w:rPr>
+        <w:t xml:space="preserve">## Summer-Fall   -0.59313 -0.67082 -0.51545 0.0000</w:t>
+      </w:r>
+      <w:r>
+        <w:br/>
+      </w:r>
+      <w:r>
+        <w:rPr>
+          <w:rStyle w:val="VerbatimChar"/>
+        </w:rPr>
+        <w:t xml:space="preserve">## Winter-Fall   -0.02736 -0.10504  0.05032 0.7915</w:t>
+      </w:r>
+      <w:r>
+        <w:br/>
+      </w:r>
+      <w:r>
+        <w:rPr>
+          <w:rStyle w:val="VerbatimChar"/>
+        </w:rPr>
+        <w:t xml:space="preserve">## Summer-Spring -0.01929 -0.09697  0.05839 0.9145</w:t>
+      </w:r>
+      <w:r>
+        <w:br/>
+      </w:r>
+      <w:r>
+        <w:rPr>
+          <w:rStyle w:val="VerbatimChar"/>
+        </w:rPr>
+        <w:t xml:space="preserve">## Winter-Spring  0.54649  0.46880  0.62417 0.0000</w:t>
+      </w:r>
+      <w:r>
+        <w:br/>
+      </w:r>
+      <w:r>
+        <w:rPr>
+          <w:rStyle w:val="VerbatimChar"/>
+        </w:rPr>
+        <w:t xml:space="preserve">## Winter-Summer  0.56577  0.48809  0.64346 0.0000</w:t>
+      </w:r>
+    </w:p>
+    <w:p>
+      <w:pPr>
+        <w:pStyle w:val="SourceCode"/>
+      </w:pPr>
+      <w:r>
+        <w:rPr>
+          <w:rStyle w:val="FunctionTok"/>
+        </w:rPr>
+        <w:t xml:space="preserve">confint</w:t>
+      </w:r>
+      <w:r>
+        <w:rPr>
+          <w:rStyle w:val="NormalTok"/>
+        </w:rPr>
+        <w:t xml:space="preserve">(results)</w:t>
+      </w:r>
+    </w:p>
+    <w:p>
+      <w:pPr>
+        <w:pStyle w:val="SourceCode"/>
+      </w:pPr>
+      <w:r>
+        <w:rPr>
+          <w:rStyle w:val="VerbatimChar"/>
+        </w:rPr>
+        <w:t xml:space="preserve">##                 2.5 %   97.5 %</w:t>
+      </w:r>
+      <w:r>
+        <w:br/>
+      </w:r>
+      <w:r>
+        <w:rPr>
+          <w:rStyle w:val="VerbatimChar"/>
+        </w:rPr>
+        <w:t xml:space="preserve">## (Intercept)   4.54636  4.62966</w:t>
+      </w:r>
+      <w:r>
+        <w:br/>
+      </w:r>
+      <w:r>
+        <w:rPr>
+          <w:rStyle w:val="VerbatimChar"/>
+        </w:rPr>
+        <w:t xml:space="preserve">## SeasonSpring -0.63275 -0.51495</w:t>
+      </w:r>
+      <w:r>
+        <w:br/>
+      </w:r>
+      <w:r>
+        <w:rPr>
+          <w:rStyle w:val="VerbatimChar"/>
+        </w:rPr>
+        <w:t xml:space="preserve">## SeasonSummer -0.65203 -0.53423</w:t>
+      </w:r>
+      <w:r>
+        <w:br/>
+      </w:r>
+      <w:r>
+        <w:rPr>
+          <w:rStyle w:val="VerbatimChar"/>
+        </w:rPr>
+        <w:t xml:space="preserve">## SeasonWinter -0.08626  0.03154</w:t>
+      </w:r>
+    </w:p>
+    <w:p>
+      <w:pPr>
+        <w:pStyle w:val="FirstParagraph"/>
+      </w:pPr>
+      <w:r>
+        <w:t xml:space="preserve">Compare Spring-Fall from both outputs.</w:t>
+      </w:r>
+    </w:p>
+    <w:p>
+      <w:pPr>
+        <w:pStyle w:val="SourceCode"/>
+      </w:pPr>
+      <w:r>
+        <w:rPr>
+          <w:rStyle w:val="CommentTok"/>
+        </w:rPr>
+        <w:t xml:space="preserve"># Spring to Fall</w:t>
+      </w:r>
+      <w:r>
+        <w:br/>
+      </w:r>
+      <w:r>
+        <w:rPr>
+          <w:rStyle w:val="NormalTok"/>
+        </w:rPr>
+        <w:t xml:space="preserve">(</w:t>
+      </w:r>
+      <w:r>
+        <w:rPr>
+          <w:rStyle w:val="SpecialCharTok"/>
+        </w:rPr>
+        <w:t xml:space="preserve">-</w:t>
+      </w:r>
+      <w:r>
+        <w:rPr>
+          <w:rStyle w:val="FloatTok"/>
+        </w:rPr>
+        <w:t xml:space="preserve">0.63274618</w:t>
+      </w:r>
+      <w:r>
+        <w:rPr>
+          <w:rStyle w:val="NormalTok"/>
+        </w:rPr>
+        <w:t xml:space="preserve"> </w:t>
+      </w:r>
+      <w:r>
+        <w:rPr>
+          <w:rStyle w:val="SpecialCharTok"/>
+        </w:rPr>
+        <w:t xml:space="preserve">-</w:t>
+      </w:r>
+      <w:r>
+        <w:rPr>
+          <w:rStyle w:val="NormalTok"/>
+        </w:rPr>
+        <w:t xml:space="preserve"> </w:t>
+      </w:r>
+      <w:r>
+        <w:rPr>
+          <w:rStyle w:val="SpecialCharTok"/>
+        </w:rPr>
+        <w:t xml:space="preserve">-</w:t>
+      </w:r>
+      <w:r>
+        <w:rPr>
+          <w:rStyle w:val="FloatTok"/>
+        </w:rPr>
+        <w:t xml:space="preserve">0.5149456</w:t>
+      </w:r>
+      <w:r>
+        <w:rPr>
+          <w:rStyle w:val="NormalTok"/>
+        </w:rPr>
+        <w:t xml:space="preserve">)</w:t>
+      </w:r>
+      <w:r>
+        <w:rPr>
+          <w:rStyle w:val="SpecialCharTok"/>
+        </w:rPr>
+        <w:t xml:space="preserve">/</w:t>
+      </w:r>
+      <w:r>
+        <w:rPr>
+          <w:rStyle w:val="DecValTok"/>
+        </w:rPr>
+        <w:t xml:space="preserve">2</w:t>
+      </w:r>
+      <w:r>
+        <w:rPr>
+          <w:rStyle w:val="NormalTok"/>
+        </w:rPr>
+        <w:t xml:space="preserve"> </w:t>
+      </w:r>
+      <w:r>
+        <w:rPr>
+          <w:rStyle w:val="CommentTok"/>
+        </w:rPr>
+        <w:t xml:space="preserve"># Linear model</w:t>
+      </w:r>
+    </w:p>
+    <w:p>
+      <w:pPr>
+        <w:pStyle w:val="SourceCode"/>
+      </w:pPr>
+      <w:r>
+        <w:rPr>
+          <w:rStyle w:val="VerbatimChar"/>
+        </w:rPr>
+        <w:t xml:space="preserve">## [1] -0.0589</w:t>
+      </w:r>
+    </w:p>
+    <w:p>
+      <w:pPr>
+        <w:pStyle w:val="SourceCode"/>
+      </w:pPr>
+      <w:r>
+        <w:rPr>
+          <w:rStyle w:val="NormalTok"/>
+        </w:rPr>
+        <w:t xml:space="preserve">(</w:t>
+      </w:r>
+      <w:r>
+        <w:rPr>
+          <w:rStyle w:val="SpecialCharTok"/>
+        </w:rPr>
+        <w:t xml:space="preserve">-</w:t>
+      </w:r>
+      <w:r>
+        <w:rPr>
+          <w:rStyle w:val="FloatTok"/>
+        </w:rPr>
+        <w:t xml:space="preserve">0.65152888</w:t>
+      </w:r>
+      <w:r>
+        <w:rPr>
+          <w:rStyle w:val="NormalTok"/>
+        </w:rPr>
+        <w:t xml:space="preserve"> </w:t>
+      </w:r>
+      <w:r>
+        <w:rPr>
+          <w:rStyle w:val="SpecialCharTok"/>
+        </w:rPr>
+        <w:t xml:space="preserve">-</w:t>
+      </w:r>
+      <w:r>
+        <w:rPr>
+          <w:rStyle w:val="NormalTok"/>
+        </w:rPr>
+        <w:t xml:space="preserve"> </w:t>
+      </w:r>
+      <w:r>
+        <w:rPr>
+          <w:rStyle w:val="SpecialCharTok"/>
+        </w:rPr>
+        <w:t xml:space="preserve">-</w:t>
+      </w:r>
+      <w:r>
+        <w:rPr>
+          <w:rStyle w:val="FloatTok"/>
+        </w:rPr>
+        <w:t xml:space="preserve">0.49616295</w:t>
+      </w:r>
+      <w:r>
+        <w:rPr>
+          <w:rStyle w:val="NormalTok"/>
+        </w:rPr>
+        <w:t xml:space="preserve">)</w:t>
+      </w:r>
+      <w:r>
+        <w:rPr>
+          <w:rStyle w:val="SpecialCharTok"/>
+        </w:rPr>
+        <w:t xml:space="preserve">/</w:t>
+      </w:r>
+      <w:r>
+        <w:rPr>
+          <w:rStyle w:val="DecValTok"/>
+        </w:rPr>
+        <w:t xml:space="preserve">2</w:t>
+      </w:r>
+      <w:r>
+        <w:rPr>
+          <w:rStyle w:val="NormalTok"/>
+        </w:rPr>
+        <w:t xml:space="preserve"> </w:t>
+      </w:r>
+      <w:r>
+        <w:rPr>
+          <w:rStyle w:val="CommentTok"/>
+        </w:rPr>
+        <w:t xml:space="preserve">#Tukey HSD</w:t>
+      </w:r>
+    </w:p>
+    <w:p>
+      <w:pPr>
+        <w:pStyle w:val="SourceCode"/>
+      </w:pPr>
+      <w:r>
+        <w:rPr>
+          <w:rStyle w:val="VerbatimChar"/>
+        </w:rPr>
+        <w:t xml:space="preserve">## [1] -0.07768</w:t>
+      </w:r>
+    </w:p>
+    <w:p>
+      <w:pPr>
+        <w:pStyle w:val="FirstParagraph"/>
+      </w:pPr>
+      <w:r>
+        <w:t xml:space="preserve">Tukey causes</w:t>
+      </w:r>
+      <w:r>
+        <w:t xml:space="preserve"> </w:t>
+      </w:r>
+      <w:r>
+        <w:rPr>
+          <w:bCs/>
+          <w:b/>
+        </w:rPr>
+        <w:t xml:space="preserve">confidence intervals to become wider</w:t>
+      </w:r>
+      <w:r>
+        <w:t xml:space="preserve">.</w:t>
+      </w:r>
+    </w:p>
+    <w:p>
+      <w:pPr>
+        <w:pStyle w:val="BodyText"/>
+      </w:pPr>
+      <w:r>
+        <w:rPr>
+          <w:bCs/>
+          <w:b/>
+        </w:rPr>
+        <w:t xml:space="preserve">Takehome:</w:t>
+      </w:r>
+      <w:r>
+        <w:t xml:space="preserve"> </w:t>
+      </w:r>
+      <w:r>
+        <w:t xml:space="preserve">Both the p-values and confidence intervals have become artificially inflated.</w:t>
+      </w:r>
+    </w:p>
+    <w:bookmarkEnd w:id="32"/>
+    <w:bookmarkStart w:id="36" w:name="cautionary-tale"/>
+    <w:p>
+      <w:pPr>
+        <w:pStyle w:val="Heading3"/>
+      </w:pPr>
+      <w:r>
+        <w:t xml:space="preserve">Cautionary tale</w:t>
+      </w:r>
+    </w:p>
+    <w:p>
+      <w:pPr>
+        <w:pStyle w:val="FirstParagraph"/>
+      </w:pPr>
+      <w:r>
+        <w:t xml:space="preserve">Sometimes people take a categorical variable and they turn it into a continuous variable. This can be dangerous! Take a look:</w:t>
+      </w:r>
+    </w:p>
+    <w:p>
+      <w:pPr>
+        <w:pStyle w:val="SourceCode"/>
+      </w:pPr>
+      <w:r>
+        <w:rPr>
+          <w:rStyle w:val="CommentTok"/>
+        </w:rPr>
+        <w:t xml:space="preserve"># Look at the second to last column</w:t>
+      </w:r>
+      <w:r>
+        <w:br/>
+      </w:r>
+      <w:r>
+        <w:rPr>
+          <w:rStyle w:val="FunctionTok"/>
+        </w:rPr>
+        <w:t xml:space="preserve">head</w:t>
+      </w:r>
+      <w:r>
+        <w:rPr>
+          <w:rStyle w:val="NormalTok"/>
+        </w:rPr>
+        <w:t xml:space="preserve">(datum)</w:t>
+      </w:r>
+    </w:p>
+    <w:p>
+      <w:pPr>
+        <w:pStyle w:val="FirstParagraph"/>
+      </w:pPr>
+      <w:r>
+        <w:t xml:space="preserve">They then run a model with that as the predictor variable.</w:t>
+      </w:r>
+    </w:p>
+    <w:p>
+      <w:pPr>
+        <w:pStyle w:val="SourceCode"/>
+      </w:pPr>
+      <w:r>
+        <w:rPr>
+          <w:rStyle w:val="CommentTok"/>
+        </w:rPr>
+        <w:t xml:space="preserve"># Run a 'lm()' with that</w:t>
+      </w:r>
+      <w:r>
+        <w:br/>
+      </w:r>
+      <w:r>
+        <w:rPr>
+          <w:rStyle w:val="NormalTok"/>
+        </w:rPr>
+        <w:t xml:space="preserve">results4 </w:t>
+      </w:r>
+      <w:r>
+        <w:rPr>
+          <w:rStyle w:val="OtherTok"/>
+        </w:rPr>
+        <w:t xml:space="preserve">&lt;-</w:t>
+      </w:r>
+      <w:r>
+        <w:rPr>
+          <w:rStyle w:val="NormalTok"/>
+        </w:rPr>
+        <w:t xml:space="preserve"> </w:t>
+      </w:r>
+      <w:r>
+        <w:rPr>
+          <w:rStyle w:val="FunctionTok"/>
+        </w:rPr>
+        <w:t xml:space="preserve">lm</w:t>
+      </w:r>
+      <w:r>
+        <w:rPr>
+          <w:rStyle w:val="NormalTok"/>
+        </w:rPr>
+        <w:t xml:space="preserve">(Mass </w:t>
+      </w:r>
+      <w:r>
+        <w:rPr>
+          <w:rStyle w:val="SpecialCharTok"/>
+        </w:rPr>
+        <w:t xml:space="preserve">~</w:t>
+      </w:r>
+      <w:r>
+        <w:rPr>
+          <w:rStyle w:val="NormalTok"/>
+        </w:rPr>
+        <w:t xml:space="preserve"> SeasonN, </w:t>
+      </w:r>
+      <w:r>
+        <w:rPr>
+          <w:rStyle w:val="AttributeTok"/>
+        </w:rPr>
+        <w:t xml:space="preserve">data =</w:t>
+      </w:r>
+      <w:r>
+        <w:rPr>
+          <w:rStyle w:val="NormalTok"/>
+        </w:rPr>
+        <w:t xml:space="preserve"> datum)</w:t>
+      </w:r>
+      <w:r>
+        <w:br/>
+      </w:r>
+      <w:r>
+        <w:rPr>
+          <w:rStyle w:val="FunctionTok"/>
+        </w:rPr>
+        <w:t xml:space="preserve">summary</w:t>
+      </w:r>
+      <w:r>
+        <w:rPr>
+          <w:rStyle w:val="NormalTok"/>
+        </w:rPr>
+        <w:t xml:space="preserve">(results4)</w:t>
+      </w:r>
+    </w:p>
+    <w:p>
+      <w:pPr>
+        <w:pStyle w:val="SourceCode"/>
+      </w:pPr>
+      <w:r>
+        <w:rPr>
+          <w:rStyle w:val="VerbatimChar"/>
+        </w:rPr>
+        <w:t xml:space="preserve">## </w:t>
+      </w:r>
+      <w:r>
+        <w:br/>
+      </w:r>
+      <w:r>
+        <w:rPr>
+          <w:rStyle w:val="VerbatimChar"/>
+        </w:rPr>
+        <w:t xml:space="preserve">## Call:</w:t>
+      </w:r>
+      <w:r>
+        <w:br/>
+      </w:r>
+      <w:r>
+        <w:rPr>
+          <w:rStyle w:val="VerbatimChar"/>
+        </w:rPr>
+        <w:t xml:space="preserve">## lm(formula = Mass ~ SeasonN, data = datum)</w:t>
+      </w:r>
+      <w:r>
+        <w:br/>
+      </w:r>
+      <w:r>
+        <w:rPr>
+          <w:rStyle w:val="VerbatimChar"/>
+        </w:rPr>
+        <w:t xml:space="preserve">## </w:t>
+      </w:r>
+      <w:r>
+        <w:br/>
+      </w:r>
+      <w:r>
+        <w:rPr>
+          <w:rStyle w:val="VerbatimChar"/>
+        </w:rPr>
+        <w:t xml:space="preserve">## Residuals:</w:t>
+      </w:r>
+      <w:r>
+        <w:br/>
+      </w:r>
+      <w:r>
+        <w:rPr>
+          <w:rStyle w:val="VerbatimChar"/>
+        </w:rPr>
+        <w:t xml:space="preserve">##    Min     1Q Median     3Q    Max </w:t>
+      </w:r>
+      <w:r>
+        <w:br/>
+      </w:r>
+      <w:r>
+        <w:rPr>
+          <w:rStyle w:val="VerbatimChar"/>
+        </w:rPr>
+        <w:t xml:space="preserve">## -0.370 -0.109 -0.001  0.122  0.361 </w:t>
+      </w:r>
+      <w:r>
+        <w:br/>
+      </w:r>
+      <w:r>
+        <w:rPr>
+          <w:rStyle w:val="VerbatimChar"/>
+        </w:rPr>
+        <w:t xml:space="preserve">## </w:t>
+      </w:r>
+      <w:r>
+        <w:br/>
+      </w:r>
+      <w:r>
+        <w:rPr>
+          <w:rStyle w:val="VerbatimChar"/>
+        </w:rPr>
+        <w:t xml:space="preserve">## Coefficients:</w:t>
+      </w:r>
+      <w:r>
+        <w:br/>
+      </w:r>
+      <w:r>
+        <w:rPr>
+          <w:rStyle w:val="VerbatimChar"/>
+        </w:rPr>
+        <w:t xml:space="preserve">##             Estimate Std. Error t value Pr(&gt;|t|)    </w:t>
+      </w:r>
+      <w:r>
+        <w:br/>
+      </w:r>
+      <w:r>
+        <w:rPr>
+          <w:rStyle w:val="VerbatimChar"/>
+        </w:rPr>
+        <w:t xml:space="preserve">## (Intercept)   4.8709     0.0411   118.4   &lt;2e-16 ***</w:t>
+      </w:r>
+      <w:r>
+        <w:br/>
+      </w:r>
+      <w:r>
+        <w:rPr>
+          <w:rStyle w:val="VerbatimChar"/>
+        </w:rPr>
+        <w:t xml:space="preserve">## SeasonN      -0.2326     0.0150   -15.5   &lt;2e-16 ***</w:t>
+      </w:r>
+      <w:r>
+        <w:br/>
+      </w:r>
+      <w:r>
+        <w:rPr>
+          <w:rStyle w:val="VerbatimChar"/>
+        </w:rPr>
+        <w:t xml:space="preserve">## ---</w:t>
+      </w:r>
+      <w:r>
+        <w:br/>
+      </w:r>
+      <w:r>
+        <w:rPr>
+          <w:rStyle w:val="VerbatimChar"/>
+        </w:rPr>
+        <w:t xml:space="preserve">## Signif. codes:  0 '***' 0.001 '**' 0.01 '*' 0.05 '.' 0.1 ' ' 1</w:t>
+      </w:r>
+      <w:r>
+        <w:br/>
+      </w:r>
+      <w:r>
+        <w:rPr>
+          <w:rStyle w:val="VerbatimChar"/>
+        </w:rPr>
+        <w:t xml:space="preserve">## </w:t>
+      </w:r>
+      <w:r>
+        <w:br/>
+      </w:r>
+      <w:r>
+        <w:rPr>
+          <w:rStyle w:val="VerbatimChar"/>
+        </w:rPr>
+        <w:t xml:space="preserve">## Residual standard error: 0.15 on 78 degrees of freedom</w:t>
+      </w:r>
+      <w:r>
+        <w:br/>
+      </w:r>
+      <w:r>
+        <w:rPr>
+          <w:rStyle w:val="VerbatimChar"/>
+        </w:rPr>
+        <w:t xml:space="preserve">## Multiple R-squared:  0.755,  Adjusted R-squared:  0.751 </w:t>
+      </w:r>
+      <w:r>
+        <w:br/>
+      </w:r>
+      <w:r>
+        <w:rPr>
+          <w:rStyle w:val="VerbatimChar"/>
+        </w:rPr>
+        <w:t xml:space="preserve">## F-statistic:  240 on 1 and 78 DF,  p-value: &lt;2e-16</w:t>
+      </w:r>
+    </w:p>
+    <w:p>
+      <w:pPr>
+        <w:pStyle w:val="FirstParagraph"/>
+      </w:pPr>
+      <w:r>
+        <w:t xml:space="preserve">Season is significant! They write that in their paper and send it in for publication and they are done.</w:t>
+      </w:r>
+    </w:p>
+    <w:p>
+      <w:pPr>
+        <w:pStyle w:val="BodyText"/>
+      </w:pPr>
+      <w:r>
+        <w:t xml:space="preserve">But they made a lot of errors here.</w:t>
+      </w:r>
+    </w:p>
+    <w:p>
+      <w:pPr>
+        <w:numPr>
+          <w:ilvl w:val="0"/>
+          <w:numId w:val="1013"/>
+        </w:numPr>
+        <w:pStyle w:val="Compact"/>
+      </w:pPr>
+      <w:r>
+        <w:t xml:space="preserve">First, they focused too much on p-values.</w:t>
+      </w:r>
+    </w:p>
+    <w:p>
+      <w:pPr>
+        <w:numPr>
+          <w:ilvl w:val="0"/>
+          <w:numId w:val="1013"/>
+        </w:numPr>
+        <w:pStyle w:val="Compact"/>
+      </w:pPr>
+      <w:r>
+        <w:t xml:space="preserve">If they would have been thinking about effects between groups (betas), they might have realized the issue.</w:t>
+      </w:r>
+    </w:p>
+    <w:p>
+      <w:pPr>
+        <w:pStyle w:val="FirstParagraph"/>
+      </w:pPr>
+      <w:r>
+        <w:rPr>
+          <w:bCs/>
+          <w:b/>
+        </w:rPr>
         <w:t xml:space="preserve">Q:</w:t>
       </w:r>
       <w:r>
@@ -3945,7 +4113,7 @@
         <w:pStyle w:val="BodyText"/>
       </w:pPr>
       <w:r>
-        <w:t xml:space="preserve">It ran a regression with two continuous variables, X as a continuous variable. This assumes there is a linear relationship between 1, 2, 3, 4 and mass. That might be valid… but it isn’t!</w:t>
+        <w:t xml:space="preserve">It ran a regression with X as a continuous variable in addition to the continuous Y. This assumes there is a linear relationship between 1, 2, 3, 4 and mass. That might be valid… but it isn’t!</w:t>
       </w:r>
     </w:p>
     <w:p>
@@ -4012,7 +4180,7 @@
               <a:graphicData uri="http://schemas.openxmlformats.org/drawingml/2006/picture">
                 <pic:pic>
                   <pic:nvPicPr>
-                    <pic:cNvPr descr="lecture_9_files/figure-docx/unnamed-chunk-13-1.png" id="35" name="Picture"/>
+                    <pic:cNvPr descr="lecture_9_files/figure-docx/unnamed-chunk-29-1.png" id="35" name="Picture"/>
                     <pic:cNvPicPr>
                       <a:picLocks noChangeArrowheads="1" noChangeAspect="1"/>
                     </pic:cNvPicPr>
@@ -4068,7 +4236,7 @@
         <w:pStyle w:val="BodyText"/>
       </w:pPr>
       <w:r>
-        <w:t xml:space="preserve">It only gave us a single beta, and it only used 1 degree of freedom (should have been 3).</w:t>
+        <w:t xml:space="preserve">For one, it only gave us a single beta. (Iit only used 1 degree of freedom, but should have been 3).</w:t>
       </w:r>
     </w:p>
     <w:p>
@@ -4122,7 +4290,7 @@
         <w:pStyle w:val="FirstParagraph"/>
       </w:pPr>
       <w:r>
-        <w:t xml:space="preserve">R is trying to tell us that</w:t>
+        <w:t xml:space="preserve">R is trying to tell us that it wants</w:t>
       </w:r>
       <w:r>
         <w:t xml:space="preserve"> </w:t>
@@ -4140,7 +4308,7 @@
         <w:t xml:space="preserve"> </w:t>
       </w:r>
       <w:r>
-        <w:t xml:space="preserve">is not a number – it is a</w:t>
+        <w:t xml:space="preserve">to be a</w:t>
       </w:r>
       <w:r>
         <w:t xml:space="preserve"> </w:t>
@@ -4179,7 +4347,7 @@
           <w:bCs/>
           <w:b/>
         </w:rPr>
-        <w:t xml:space="preserve">covariate – a continuous X-variable in a statistical model</w:t>
+        <w:t xml:space="preserve">covariate – an X-variable in a statistical model</w:t>
       </w:r>
     </w:p>
     <w:p>
@@ -5680,6 +5848,12 @@
     <w:abstractNumId w:val="991"/>
   </w:num>
   <w:num w:numId="1006">
+    <w:abstractNumId w:val="991"/>
+  </w:num>
+  <w:num w:numId="1007">
+    <w:abstractNumId w:val="991"/>
+  </w:num>
+  <w:num w:numId="1008">
     <w:abstractNumId w:val="99421"/>
     <w:lvlOverride w:ilvl="0">
       <w:startOverride w:val="1"/>
@@ -5709,12 +5883,6 @@
       <w:startOverride w:val="1"/>
     </w:lvlOverride>
   </w:num>
-  <w:num w:numId="1007">
-    <w:abstractNumId w:val="991"/>
-  </w:num>
-  <w:num w:numId="1008">
-    <w:abstractNumId w:val="991"/>
-  </w:num>
   <w:num w:numId="1009">
     <w:abstractNumId w:val="991"/>
   </w:num>
@@ -5722,6 +5890,12 @@
     <w:abstractNumId w:val="991"/>
   </w:num>
   <w:num w:numId="1011">
+    <w:abstractNumId w:val="991"/>
+  </w:num>
+  <w:num w:numId="1012">
+    <w:abstractNumId w:val="991"/>
+  </w:num>
+  <w:num w:numId="1013">
     <w:abstractNumId w:val="991"/>
   </w:num>
 </w:numbering>

</xml_diff>